<commit_message>
Change class from Procedure to Intervention. Ref #21
</commit_message>
<xml_diff>
--- a/datasourcetable.docx
+++ b/datasourcetable.docx
@@ -16,31 +16,28 @@
         <w:tblLook w:val="07E0" w:firstRow="1" w:lastRow="1" w:firstColumn="1" w:lastColumn="1" w:noHBand="1" w:noVBand="1"/>
       </w:tblPr>
       <w:tblGrid>
-        <w:gridCol w:w="2706"/>
-        <w:gridCol w:w="1916"/>
-        <w:gridCol w:w="4954"/>
+        <w:gridCol w:w="2592"/>
+        <w:gridCol w:w="2020"/>
+        <w:gridCol w:w="4964"/>
       </w:tblGrid>
       <w:tr>
         <w:tc>
           <w:tcPr>
             <w:tcW w:w="0" w:type="auto"/>
-            <w:shd w:val="clear" w:color="auto" w:fill="FBD4B4" w:themeFill="accent6" w:themeFillTint="66"/>
             <w:vAlign w:val="bottom"/>
           </w:tcPr>
           <w:p>
             <w:pPr>
               <w:pStyle w:val="Compact"/>
               <w:rPr>
-                <w:rFonts w:ascii="Arial" w:hAnsi="Arial" w:cs="Arial"/>
-                <w:sz w:val="20"/>
-                <w:szCs w:val="20"/>
-              </w:rPr>
-            </w:pPr>
-            <w:r>
-              <w:rPr>
-                <w:rFonts w:ascii="Arial" w:hAnsi="Arial" w:cs="Arial"/>
-                <w:sz w:val="20"/>
-                <w:szCs w:val="20"/>
+                <w:sz w:val="22"/>
+                <w:szCs w:val="22"/>
+              </w:rPr>
+            </w:pPr>
+            <w:r>
+              <w:rPr>
+                <w:sz w:val="22"/>
+                <w:szCs w:val="22"/>
               </w:rPr>
               <w:t>Table</w:t>
             </w:r>
@@ -49,23 +46,20 @@
         <w:tc>
           <w:tcPr>
             <w:tcW w:w="0" w:type="auto"/>
-            <w:shd w:val="clear" w:color="auto" w:fill="FBD4B4" w:themeFill="accent6" w:themeFillTint="66"/>
             <w:vAlign w:val="bottom"/>
           </w:tcPr>
           <w:p>
             <w:pPr>
               <w:pStyle w:val="Compact"/>
               <w:rPr>
-                <w:rFonts w:ascii="Arial" w:hAnsi="Arial" w:cs="Arial"/>
-                <w:sz w:val="20"/>
-                <w:szCs w:val="20"/>
-              </w:rPr>
-            </w:pPr>
-            <w:r>
-              <w:rPr>
-                <w:rFonts w:ascii="Arial" w:hAnsi="Arial" w:cs="Arial"/>
-                <w:sz w:val="20"/>
-                <w:szCs w:val="20"/>
+                <w:sz w:val="22"/>
+                <w:szCs w:val="22"/>
+              </w:rPr>
+            </w:pPr>
+            <w:r>
+              <w:rPr>
+                <w:sz w:val="22"/>
+                <w:szCs w:val="22"/>
               </w:rPr>
               <w:t>Class</w:t>
             </w:r>
@@ -74,23 +68,20 @@
         <w:tc>
           <w:tcPr>
             <w:tcW w:w="0" w:type="auto"/>
-            <w:shd w:val="clear" w:color="auto" w:fill="FBD4B4" w:themeFill="accent6" w:themeFillTint="66"/>
             <w:vAlign w:val="bottom"/>
           </w:tcPr>
           <w:p>
             <w:pPr>
               <w:pStyle w:val="Compact"/>
               <w:rPr>
-                <w:rFonts w:ascii="Arial" w:hAnsi="Arial" w:cs="Arial"/>
-                <w:sz w:val="20"/>
-                <w:szCs w:val="20"/>
-              </w:rPr>
-            </w:pPr>
-            <w:r>
-              <w:rPr>
-                <w:rFonts w:ascii="Arial" w:hAnsi="Arial" w:cs="Arial"/>
-                <w:sz w:val="20"/>
-                <w:szCs w:val="20"/>
+                <w:sz w:val="22"/>
+                <w:szCs w:val="22"/>
+              </w:rPr>
+            </w:pPr>
+            <w:r>
+              <w:rPr>
+                <w:sz w:val="22"/>
+                <w:szCs w:val="22"/>
               </w:rPr>
               <w:t>Source/s</w:t>
             </w:r>
@@ -101,22 +92,19 @@
         <w:tc>
           <w:tcPr>
             <w:tcW w:w="0" w:type="auto"/>
-            <w:shd w:val="clear" w:color="auto" w:fill="auto"/>
-          </w:tcPr>
-          <w:p>
-            <w:pPr>
-              <w:pStyle w:val="Compact"/>
-              <w:rPr>
-                <w:rFonts w:ascii="Arial" w:hAnsi="Arial" w:cs="Arial"/>
-                <w:sz w:val="20"/>
-                <w:szCs w:val="20"/>
-              </w:rPr>
-            </w:pPr>
-            <w:r>
-              <w:rPr>
-                <w:rFonts w:ascii="Arial" w:hAnsi="Arial" w:cs="Arial"/>
-                <w:sz w:val="20"/>
-                <w:szCs w:val="20"/>
+          </w:tcPr>
+          <w:p>
+            <w:pPr>
+              <w:pStyle w:val="Compact"/>
+              <w:rPr>
+                <w:sz w:val="22"/>
+                <w:szCs w:val="22"/>
+              </w:rPr>
+            </w:pPr>
+            <w:r>
+              <w:rPr>
+                <w:sz w:val="22"/>
+                <w:szCs w:val="22"/>
               </w:rPr>
               <w:t>ADMISSIONS</w:t>
             </w:r>
@@ -125,22 +113,19 @@
         <w:tc>
           <w:tcPr>
             <w:tcW w:w="0" w:type="auto"/>
-            <w:shd w:val="clear" w:color="auto" w:fill="auto"/>
-          </w:tcPr>
-          <w:p>
-            <w:pPr>
-              <w:pStyle w:val="Compact"/>
-              <w:rPr>
-                <w:rFonts w:ascii="Arial" w:hAnsi="Arial" w:cs="Arial"/>
-                <w:sz w:val="20"/>
-                <w:szCs w:val="20"/>
-              </w:rPr>
-            </w:pPr>
-            <w:r>
-              <w:rPr>
-                <w:rFonts w:ascii="Arial" w:hAnsi="Arial" w:cs="Arial"/>
-                <w:sz w:val="20"/>
-                <w:szCs w:val="20"/>
+          </w:tcPr>
+          <w:p>
+            <w:pPr>
+              <w:pStyle w:val="Compact"/>
+              <w:rPr>
+                <w:sz w:val="22"/>
+                <w:szCs w:val="22"/>
+              </w:rPr>
+            </w:pPr>
+            <w:r>
+              <w:rPr>
+                <w:sz w:val="22"/>
+                <w:szCs w:val="22"/>
               </w:rPr>
               <w:t>Descriptive</w:t>
             </w:r>
@@ -149,22 +134,19 @@
         <w:tc>
           <w:tcPr>
             <w:tcW w:w="0" w:type="auto"/>
-            <w:shd w:val="clear" w:color="auto" w:fill="auto"/>
-          </w:tcPr>
-          <w:p>
-            <w:pPr>
-              <w:pStyle w:val="Compact"/>
-              <w:rPr>
-                <w:rFonts w:ascii="Arial" w:hAnsi="Arial" w:cs="Arial"/>
-                <w:sz w:val="20"/>
-                <w:szCs w:val="20"/>
-              </w:rPr>
-            </w:pPr>
-            <w:r>
-              <w:rPr>
-                <w:rFonts w:ascii="Arial" w:hAnsi="Arial" w:cs="Arial"/>
-                <w:sz w:val="20"/>
-                <w:szCs w:val="20"/>
+          </w:tcPr>
+          <w:p>
+            <w:pPr>
+              <w:pStyle w:val="Compact"/>
+              <w:rPr>
+                <w:sz w:val="22"/>
+                <w:szCs w:val="22"/>
+              </w:rPr>
+            </w:pPr>
+            <w:r>
+              <w:rPr>
+                <w:sz w:val="22"/>
+                <w:szCs w:val="22"/>
               </w:rPr>
               <w:t>Hospital electronic health record databases</w:t>
             </w:r>
@@ -175,22 +157,19 @@
         <w:tc>
           <w:tcPr>
             <w:tcW w:w="0" w:type="auto"/>
-            <w:shd w:val="clear" w:color="auto" w:fill="auto"/>
-          </w:tcPr>
-          <w:p>
-            <w:pPr>
-              <w:pStyle w:val="Compact"/>
-              <w:rPr>
-                <w:rFonts w:ascii="Arial" w:hAnsi="Arial" w:cs="Arial"/>
-                <w:sz w:val="20"/>
-                <w:szCs w:val="20"/>
-              </w:rPr>
-            </w:pPr>
-            <w:r>
-              <w:rPr>
-                <w:rFonts w:ascii="Arial" w:hAnsi="Arial" w:cs="Arial"/>
-                <w:sz w:val="20"/>
-                <w:szCs w:val="20"/>
+          </w:tcPr>
+          <w:p>
+            <w:pPr>
+              <w:pStyle w:val="Compact"/>
+              <w:rPr>
+                <w:sz w:val="22"/>
+                <w:szCs w:val="22"/>
+              </w:rPr>
+            </w:pPr>
+            <w:r>
+              <w:rPr>
+                <w:sz w:val="22"/>
+                <w:szCs w:val="22"/>
               </w:rPr>
               <w:t>CALLOUT</w:t>
             </w:r>
@@ -199,22 +178,19 @@
         <w:tc>
           <w:tcPr>
             <w:tcW w:w="0" w:type="auto"/>
-            <w:shd w:val="clear" w:color="auto" w:fill="auto"/>
-          </w:tcPr>
-          <w:p>
-            <w:pPr>
-              <w:pStyle w:val="Compact"/>
-              <w:rPr>
-                <w:rFonts w:ascii="Arial" w:hAnsi="Arial" w:cs="Arial"/>
-                <w:sz w:val="20"/>
-                <w:szCs w:val="20"/>
-              </w:rPr>
-            </w:pPr>
-            <w:r>
-              <w:rPr>
-                <w:rFonts w:ascii="Arial" w:hAnsi="Arial" w:cs="Arial"/>
-                <w:sz w:val="20"/>
-                <w:szCs w:val="20"/>
+          </w:tcPr>
+          <w:p>
+            <w:pPr>
+              <w:pStyle w:val="Compact"/>
+              <w:rPr>
+                <w:sz w:val="22"/>
+                <w:szCs w:val="22"/>
+              </w:rPr>
+            </w:pPr>
+            <w:r>
+              <w:rPr>
+                <w:sz w:val="22"/>
+                <w:szCs w:val="22"/>
               </w:rPr>
               <w:t>Descriptive</w:t>
             </w:r>
@@ -223,22 +199,19 @@
         <w:tc>
           <w:tcPr>
             <w:tcW w:w="0" w:type="auto"/>
-            <w:shd w:val="clear" w:color="auto" w:fill="auto"/>
-          </w:tcPr>
-          <w:p>
-            <w:pPr>
-              <w:pStyle w:val="Compact"/>
-              <w:rPr>
-                <w:rFonts w:ascii="Arial" w:hAnsi="Arial" w:cs="Arial"/>
-                <w:sz w:val="20"/>
-                <w:szCs w:val="20"/>
-              </w:rPr>
-            </w:pPr>
-            <w:r>
-              <w:rPr>
-                <w:rFonts w:ascii="Arial" w:hAnsi="Arial" w:cs="Arial"/>
-                <w:sz w:val="20"/>
-                <w:szCs w:val="20"/>
+          </w:tcPr>
+          <w:p>
+            <w:pPr>
+              <w:pStyle w:val="Compact"/>
+              <w:rPr>
+                <w:sz w:val="22"/>
+                <w:szCs w:val="22"/>
+              </w:rPr>
+            </w:pPr>
+            <w:r>
+              <w:rPr>
+                <w:sz w:val="22"/>
+                <w:szCs w:val="22"/>
               </w:rPr>
               <w:t>Hospital electronic health record databases</w:t>
             </w:r>
@@ -249,22 +222,19 @@
         <w:tc>
           <w:tcPr>
             <w:tcW w:w="0" w:type="auto"/>
-            <w:shd w:val="clear" w:color="auto" w:fill="auto"/>
-          </w:tcPr>
-          <w:p>
-            <w:pPr>
-              <w:pStyle w:val="Compact"/>
-              <w:rPr>
-                <w:rFonts w:ascii="Arial" w:hAnsi="Arial" w:cs="Arial"/>
-                <w:sz w:val="20"/>
-                <w:szCs w:val="20"/>
-              </w:rPr>
-            </w:pPr>
-            <w:r>
-              <w:rPr>
-                <w:rFonts w:ascii="Arial" w:hAnsi="Arial" w:cs="Arial"/>
-                <w:sz w:val="20"/>
-                <w:szCs w:val="20"/>
+          </w:tcPr>
+          <w:p>
+            <w:pPr>
+              <w:pStyle w:val="Compact"/>
+              <w:rPr>
+                <w:sz w:val="22"/>
+                <w:szCs w:val="22"/>
+              </w:rPr>
+            </w:pPr>
+            <w:r>
+              <w:rPr>
+                <w:sz w:val="22"/>
+                <w:szCs w:val="22"/>
               </w:rPr>
               <w:t>CAREGIVERS</w:t>
             </w:r>
@@ -273,22 +243,19 @@
         <w:tc>
           <w:tcPr>
             <w:tcW w:w="0" w:type="auto"/>
-            <w:shd w:val="clear" w:color="auto" w:fill="auto"/>
-          </w:tcPr>
-          <w:p>
-            <w:pPr>
-              <w:pStyle w:val="Compact"/>
-              <w:rPr>
-                <w:rFonts w:ascii="Arial" w:hAnsi="Arial" w:cs="Arial"/>
-                <w:sz w:val="20"/>
-                <w:szCs w:val="20"/>
-              </w:rPr>
-            </w:pPr>
-            <w:r>
-              <w:rPr>
-                <w:rFonts w:ascii="Arial" w:hAnsi="Arial" w:cs="Arial"/>
-                <w:sz w:val="20"/>
-                <w:szCs w:val="20"/>
+          </w:tcPr>
+          <w:p>
+            <w:pPr>
+              <w:pStyle w:val="Compact"/>
+              <w:rPr>
+                <w:sz w:val="22"/>
+                <w:szCs w:val="22"/>
+              </w:rPr>
+            </w:pPr>
+            <w:r>
+              <w:rPr>
+                <w:sz w:val="22"/>
+                <w:szCs w:val="22"/>
               </w:rPr>
               <w:t>Descriptive</w:t>
             </w:r>
@@ -297,22 +264,19 @@
         <w:tc>
           <w:tcPr>
             <w:tcW w:w="0" w:type="auto"/>
-            <w:shd w:val="clear" w:color="auto" w:fill="auto"/>
-          </w:tcPr>
-          <w:p>
-            <w:pPr>
-              <w:pStyle w:val="Compact"/>
-              <w:rPr>
-                <w:rFonts w:ascii="Arial" w:hAnsi="Arial" w:cs="Arial"/>
-                <w:sz w:val="20"/>
-                <w:szCs w:val="20"/>
-              </w:rPr>
-            </w:pPr>
-            <w:r>
-              <w:rPr>
-                <w:rFonts w:ascii="Arial" w:hAnsi="Arial" w:cs="Arial"/>
-                <w:sz w:val="20"/>
-                <w:szCs w:val="20"/>
+          </w:tcPr>
+          <w:p>
+            <w:pPr>
+              <w:pStyle w:val="Compact"/>
+              <w:rPr>
+                <w:sz w:val="22"/>
+                <w:szCs w:val="22"/>
+              </w:rPr>
+            </w:pPr>
+            <w:r>
+              <w:rPr>
+                <w:sz w:val="22"/>
+                <w:szCs w:val="22"/>
               </w:rPr>
               <w:t>Archives from critical care information systems</w:t>
             </w:r>
@@ -323,22 +287,19 @@
         <w:tc>
           <w:tcPr>
             <w:tcW w:w="0" w:type="auto"/>
-            <w:shd w:val="clear" w:color="auto" w:fill="auto"/>
-          </w:tcPr>
-          <w:p>
-            <w:pPr>
-              <w:pStyle w:val="Compact"/>
-              <w:rPr>
-                <w:rFonts w:ascii="Arial" w:hAnsi="Arial" w:cs="Arial"/>
-                <w:sz w:val="20"/>
-                <w:szCs w:val="20"/>
-              </w:rPr>
-            </w:pPr>
-            <w:r>
-              <w:rPr>
-                <w:rFonts w:ascii="Arial" w:hAnsi="Arial" w:cs="Arial"/>
-                <w:sz w:val="20"/>
-                <w:szCs w:val="20"/>
+          </w:tcPr>
+          <w:p>
+            <w:pPr>
+              <w:pStyle w:val="Compact"/>
+              <w:rPr>
+                <w:sz w:val="22"/>
+                <w:szCs w:val="22"/>
+              </w:rPr>
+            </w:pPr>
+            <w:r>
+              <w:rPr>
+                <w:sz w:val="22"/>
+                <w:szCs w:val="22"/>
               </w:rPr>
               <w:t>CHARTEVENTS</w:t>
             </w:r>
@@ -347,56 +308,40 @@
         <w:tc>
           <w:tcPr>
             <w:tcW w:w="0" w:type="auto"/>
-            <w:shd w:val="clear" w:color="auto" w:fill="auto"/>
-          </w:tcPr>
-          <w:p>
-            <w:pPr>
-              <w:pStyle w:val="Compact"/>
-              <w:rPr>
-                <w:rFonts w:ascii="Arial" w:hAnsi="Arial" w:cs="Arial"/>
-                <w:sz w:val="20"/>
-                <w:szCs w:val="20"/>
-              </w:rPr>
-            </w:pPr>
-            <w:r>
-              <w:rPr>
-                <w:rFonts w:ascii="Arial" w:hAnsi="Arial" w:cs="Arial"/>
-                <w:sz w:val="20"/>
-                <w:szCs w:val="20"/>
-              </w:rPr>
-              <w:t xml:space="preserve">Physiologic, </w:t>
-            </w:r>
-            <w:bookmarkStart w:id="0" w:name="_GoBack"/>
-            <w:bookmarkEnd w:id="0"/>
-            <w:r>
-              <w:rPr>
-                <w:rFonts w:ascii="Arial" w:hAnsi="Arial" w:cs="Arial"/>
-                <w:sz w:val="20"/>
-                <w:szCs w:val="20"/>
-              </w:rPr>
-              <w:t>interventions</w:t>
-            </w:r>
-          </w:p>
-        </w:tc>
-        <w:tc>
-          <w:tcPr>
-            <w:tcW w:w="0" w:type="auto"/>
-            <w:shd w:val="clear" w:color="auto" w:fill="auto"/>
-          </w:tcPr>
-          <w:p>
-            <w:pPr>
-              <w:pStyle w:val="Compact"/>
-              <w:rPr>
-                <w:rFonts w:ascii="Arial" w:hAnsi="Arial" w:cs="Arial"/>
-                <w:sz w:val="20"/>
-                <w:szCs w:val="20"/>
-              </w:rPr>
-            </w:pPr>
-            <w:r>
-              <w:rPr>
-                <w:rFonts w:ascii="Arial" w:hAnsi="Arial" w:cs="Arial"/>
-                <w:sz w:val="20"/>
-                <w:szCs w:val="20"/>
+          </w:tcPr>
+          <w:p>
+            <w:pPr>
+              <w:pStyle w:val="Compact"/>
+              <w:rPr>
+                <w:sz w:val="22"/>
+                <w:szCs w:val="22"/>
+              </w:rPr>
+            </w:pPr>
+            <w:r>
+              <w:rPr>
+                <w:sz w:val="22"/>
+                <w:szCs w:val="22"/>
+              </w:rPr>
+              <w:t>Physiologic, interventions</w:t>
+            </w:r>
+          </w:p>
+        </w:tc>
+        <w:tc>
+          <w:tcPr>
+            <w:tcW w:w="0" w:type="auto"/>
+          </w:tcPr>
+          <w:p>
+            <w:pPr>
+              <w:pStyle w:val="Compact"/>
+              <w:rPr>
+                <w:sz w:val="22"/>
+                <w:szCs w:val="22"/>
+              </w:rPr>
+            </w:pPr>
+            <w:r>
+              <w:rPr>
+                <w:sz w:val="22"/>
+                <w:szCs w:val="22"/>
               </w:rPr>
               <w:t>Archives from critical care information systems</w:t>
             </w:r>
@@ -407,22 +352,19 @@
         <w:tc>
           <w:tcPr>
             <w:tcW w:w="0" w:type="auto"/>
-            <w:shd w:val="clear" w:color="auto" w:fill="auto"/>
-          </w:tcPr>
-          <w:p>
-            <w:pPr>
-              <w:pStyle w:val="Compact"/>
-              <w:rPr>
-                <w:rFonts w:ascii="Arial" w:hAnsi="Arial" w:cs="Arial"/>
-                <w:sz w:val="20"/>
-                <w:szCs w:val="20"/>
-              </w:rPr>
-            </w:pPr>
-            <w:r>
-              <w:rPr>
-                <w:rFonts w:ascii="Arial" w:hAnsi="Arial" w:cs="Arial"/>
-                <w:sz w:val="20"/>
-                <w:szCs w:val="20"/>
+          </w:tcPr>
+          <w:p>
+            <w:pPr>
+              <w:pStyle w:val="Compact"/>
+              <w:rPr>
+                <w:sz w:val="22"/>
+                <w:szCs w:val="22"/>
+              </w:rPr>
+            </w:pPr>
+            <w:r>
+              <w:rPr>
+                <w:sz w:val="22"/>
+                <w:szCs w:val="22"/>
               </w:rPr>
               <w:t>CPTEVENTS</w:t>
             </w:r>
@@ -431,22 +373,19 @@
         <w:tc>
           <w:tcPr>
             <w:tcW w:w="0" w:type="auto"/>
-            <w:shd w:val="clear" w:color="auto" w:fill="auto"/>
-          </w:tcPr>
-          <w:p>
-            <w:pPr>
-              <w:pStyle w:val="Compact"/>
-              <w:rPr>
-                <w:rFonts w:ascii="Arial" w:hAnsi="Arial" w:cs="Arial"/>
-                <w:sz w:val="20"/>
-                <w:szCs w:val="20"/>
-              </w:rPr>
-            </w:pPr>
-            <w:r>
-              <w:rPr>
-                <w:rFonts w:ascii="Arial" w:hAnsi="Arial" w:cs="Arial"/>
-                <w:sz w:val="20"/>
-                <w:szCs w:val="20"/>
+          </w:tcPr>
+          <w:p>
+            <w:pPr>
+              <w:pStyle w:val="Compact"/>
+              <w:rPr>
+                <w:sz w:val="22"/>
+                <w:szCs w:val="22"/>
+              </w:rPr>
+            </w:pPr>
+            <w:r>
+              <w:rPr>
+                <w:sz w:val="22"/>
+                <w:szCs w:val="22"/>
               </w:rPr>
               <w:t>Billing</w:t>
             </w:r>
@@ -455,22 +394,19 @@
         <w:tc>
           <w:tcPr>
             <w:tcW w:w="0" w:type="auto"/>
-            <w:shd w:val="clear" w:color="auto" w:fill="auto"/>
-          </w:tcPr>
-          <w:p>
-            <w:pPr>
-              <w:pStyle w:val="Compact"/>
-              <w:rPr>
-                <w:rFonts w:ascii="Arial" w:hAnsi="Arial" w:cs="Arial"/>
-                <w:sz w:val="20"/>
-                <w:szCs w:val="20"/>
-              </w:rPr>
-            </w:pPr>
-            <w:r>
-              <w:rPr>
-                <w:rFonts w:ascii="Arial" w:hAnsi="Arial" w:cs="Arial"/>
-                <w:sz w:val="20"/>
-                <w:szCs w:val="20"/>
+          </w:tcPr>
+          <w:p>
+            <w:pPr>
+              <w:pStyle w:val="Compact"/>
+              <w:rPr>
+                <w:sz w:val="22"/>
+                <w:szCs w:val="22"/>
+              </w:rPr>
+            </w:pPr>
+            <w:r>
+              <w:rPr>
+                <w:sz w:val="22"/>
+                <w:szCs w:val="22"/>
               </w:rPr>
               <w:t>Hospital electronic health record databases</w:t>
             </w:r>
@@ -481,22 +417,19 @@
         <w:tc>
           <w:tcPr>
             <w:tcW w:w="0" w:type="auto"/>
-            <w:shd w:val="clear" w:color="auto" w:fill="auto"/>
-          </w:tcPr>
-          <w:p>
-            <w:pPr>
-              <w:pStyle w:val="Compact"/>
-              <w:rPr>
-                <w:rFonts w:ascii="Arial" w:hAnsi="Arial" w:cs="Arial"/>
-                <w:sz w:val="20"/>
-                <w:szCs w:val="20"/>
-              </w:rPr>
-            </w:pPr>
-            <w:r>
-              <w:rPr>
-                <w:rFonts w:ascii="Arial" w:hAnsi="Arial" w:cs="Arial"/>
-                <w:sz w:val="20"/>
-                <w:szCs w:val="20"/>
+          </w:tcPr>
+          <w:p>
+            <w:pPr>
+              <w:pStyle w:val="Compact"/>
+              <w:rPr>
+                <w:sz w:val="22"/>
+                <w:szCs w:val="22"/>
+              </w:rPr>
+            </w:pPr>
+            <w:r>
+              <w:rPr>
+                <w:sz w:val="22"/>
+                <w:szCs w:val="22"/>
               </w:rPr>
               <w:t>D_CPT</w:t>
             </w:r>
@@ -505,22 +438,19 @@
         <w:tc>
           <w:tcPr>
             <w:tcW w:w="0" w:type="auto"/>
-            <w:shd w:val="clear" w:color="auto" w:fill="auto"/>
-          </w:tcPr>
-          <w:p>
-            <w:pPr>
-              <w:pStyle w:val="Compact"/>
-              <w:rPr>
-                <w:rFonts w:ascii="Arial" w:hAnsi="Arial" w:cs="Arial"/>
-                <w:sz w:val="20"/>
-                <w:szCs w:val="20"/>
-              </w:rPr>
-            </w:pPr>
-            <w:r>
-              <w:rPr>
-                <w:rFonts w:ascii="Arial" w:hAnsi="Arial" w:cs="Arial"/>
-                <w:sz w:val="20"/>
-                <w:szCs w:val="20"/>
+          </w:tcPr>
+          <w:p>
+            <w:pPr>
+              <w:pStyle w:val="Compact"/>
+              <w:rPr>
+                <w:sz w:val="22"/>
+                <w:szCs w:val="22"/>
+              </w:rPr>
+            </w:pPr>
+            <w:r>
+              <w:rPr>
+                <w:sz w:val="22"/>
+                <w:szCs w:val="22"/>
               </w:rPr>
               <w:t>Dictionary</w:t>
             </w:r>
@@ -529,22 +459,19 @@
         <w:tc>
           <w:tcPr>
             <w:tcW w:w="0" w:type="auto"/>
-            <w:shd w:val="clear" w:color="auto" w:fill="auto"/>
-          </w:tcPr>
-          <w:p>
-            <w:pPr>
-              <w:pStyle w:val="Compact"/>
-              <w:rPr>
-                <w:rFonts w:ascii="Arial" w:hAnsi="Arial" w:cs="Arial"/>
-                <w:sz w:val="20"/>
-                <w:szCs w:val="20"/>
-              </w:rPr>
-            </w:pPr>
-            <w:r>
-              <w:rPr>
-                <w:rFonts w:ascii="Arial" w:hAnsi="Arial" w:cs="Arial"/>
-                <w:sz w:val="20"/>
-                <w:szCs w:val="20"/>
+          </w:tcPr>
+          <w:p>
+            <w:pPr>
+              <w:pStyle w:val="Compact"/>
+              <w:rPr>
+                <w:sz w:val="22"/>
+                <w:szCs w:val="22"/>
+              </w:rPr>
+            </w:pPr>
+            <w:r>
+              <w:rPr>
+                <w:sz w:val="22"/>
+                <w:szCs w:val="22"/>
               </w:rPr>
               <w:t>High level description of the dictionary available from the American Medical Association</w:t>
             </w:r>
@@ -555,30 +482,26 @@
         <w:tc>
           <w:tcPr>
             <w:tcW w:w="0" w:type="auto"/>
-            <w:shd w:val="clear" w:color="auto" w:fill="auto"/>
-          </w:tcPr>
-          <w:p>
-            <w:pPr>
-              <w:pStyle w:val="Compact"/>
-              <w:rPr>
-                <w:rFonts w:ascii="Arial" w:hAnsi="Arial" w:cs="Arial"/>
-                <w:sz w:val="20"/>
-                <w:szCs w:val="20"/>
-              </w:rPr>
-            </w:pPr>
-            <w:r>
-              <w:rPr>
-                <w:rFonts w:ascii="Arial" w:hAnsi="Arial" w:cs="Arial"/>
-                <w:sz w:val="20"/>
-                <w:szCs w:val="20"/>
+          </w:tcPr>
+          <w:p>
+            <w:pPr>
+              <w:pStyle w:val="Compact"/>
+              <w:rPr>
+                <w:sz w:val="22"/>
+                <w:szCs w:val="22"/>
+              </w:rPr>
+            </w:pPr>
+            <w:r>
+              <w:rPr>
+                <w:sz w:val="22"/>
+                <w:szCs w:val="22"/>
               </w:rPr>
               <w:t>D_ICD_DIAG</w:t>
             </w:r>
             <w:r>
               <w:rPr>
-                <w:rFonts w:ascii="Arial" w:hAnsi="Arial" w:cs="Arial"/>
-                <w:sz w:val="20"/>
-                <w:szCs w:val="20"/>
+                <w:sz w:val="22"/>
+                <w:szCs w:val="22"/>
               </w:rPr>
               <w:t>NOSES</w:t>
             </w:r>
@@ -587,22 +510,19 @@
         <w:tc>
           <w:tcPr>
             <w:tcW w:w="0" w:type="auto"/>
-            <w:shd w:val="clear" w:color="auto" w:fill="auto"/>
-          </w:tcPr>
-          <w:p>
-            <w:pPr>
-              <w:pStyle w:val="Compact"/>
-              <w:rPr>
-                <w:rFonts w:ascii="Arial" w:hAnsi="Arial" w:cs="Arial"/>
-                <w:sz w:val="20"/>
-                <w:szCs w:val="20"/>
-              </w:rPr>
-            </w:pPr>
-            <w:r>
-              <w:rPr>
-                <w:rFonts w:ascii="Arial" w:hAnsi="Arial" w:cs="Arial"/>
-                <w:sz w:val="20"/>
-                <w:szCs w:val="20"/>
+          </w:tcPr>
+          <w:p>
+            <w:pPr>
+              <w:pStyle w:val="Compact"/>
+              <w:rPr>
+                <w:sz w:val="22"/>
+                <w:szCs w:val="22"/>
+              </w:rPr>
+            </w:pPr>
+            <w:r>
+              <w:rPr>
+                <w:sz w:val="22"/>
+                <w:szCs w:val="22"/>
               </w:rPr>
               <w:t>Dictionary</w:t>
             </w:r>
@@ -611,22 +531,19 @@
         <w:tc>
           <w:tcPr>
             <w:tcW w:w="0" w:type="auto"/>
-            <w:shd w:val="clear" w:color="auto" w:fill="auto"/>
-          </w:tcPr>
-          <w:p>
-            <w:pPr>
-              <w:pStyle w:val="Compact"/>
-              <w:rPr>
-                <w:rFonts w:ascii="Arial" w:hAnsi="Arial" w:cs="Arial"/>
-                <w:sz w:val="20"/>
-                <w:szCs w:val="20"/>
-              </w:rPr>
-            </w:pPr>
-            <w:r>
-              <w:rPr>
-                <w:rFonts w:ascii="Arial" w:hAnsi="Arial" w:cs="Arial"/>
-                <w:sz w:val="20"/>
-                <w:szCs w:val="20"/>
+          </w:tcPr>
+          <w:p>
+            <w:pPr>
+              <w:pStyle w:val="Compact"/>
+              <w:rPr>
+                <w:sz w:val="22"/>
+                <w:szCs w:val="22"/>
+              </w:rPr>
+            </w:pPr>
+            <w:r>
+              <w:rPr>
+                <w:sz w:val="22"/>
+                <w:szCs w:val="22"/>
               </w:rPr>
               <w:t>Dictionary available from the Centers for Medicare &amp; Medicaid Services</w:t>
             </w:r>
@@ -637,22 +554,19 @@
         <w:tc>
           <w:tcPr>
             <w:tcW w:w="0" w:type="auto"/>
-            <w:shd w:val="clear" w:color="auto" w:fill="auto"/>
-          </w:tcPr>
-          <w:p>
-            <w:pPr>
-              <w:pStyle w:val="Compact"/>
-              <w:rPr>
-                <w:rFonts w:ascii="Arial" w:hAnsi="Arial" w:cs="Arial"/>
-                <w:sz w:val="20"/>
-                <w:szCs w:val="20"/>
-              </w:rPr>
-            </w:pPr>
-            <w:r>
-              <w:rPr>
-                <w:rFonts w:ascii="Arial" w:hAnsi="Arial" w:cs="Arial"/>
-                <w:sz w:val="20"/>
-                <w:szCs w:val="20"/>
+          </w:tcPr>
+          <w:p>
+            <w:pPr>
+              <w:pStyle w:val="Compact"/>
+              <w:rPr>
+                <w:sz w:val="22"/>
+                <w:szCs w:val="22"/>
+              </w:rPr>
+            </w:pPr>
+            <w:r>
+              <w:rPr>
+                <w:sz w:val="22"/>
+                <w:szCs w:val="22"/>
               </w:rPr>
               <w:t>D_ICD_PROCEDURES</w:t>
             </w:r>
@@ -661,22 +575,19 @@
         <w:tc>
           <w:tcPr>
             <w:tcW w:w="0" w:type="auto"/>
-            <w:shd w:val="clear" w:color="auto" w:fill="auto"/>
-          </w:tcPr>
-          <w:p>
-            <w:pPr>
-              <w:pStyle w:val="Compact"/>
-              <w:rPr>
-                <w:rFonts w:ascii="Arial" w:hAnsi="Arial" w:cs="Arial"/>
-                <w:sz w:val="20"/>
-                <w:szCs w:val="20"/>
-              </w:rPr>
-            </w:pPr>
-            <w:r>
-              <w:rPr>
-                <w:rFonts w:ascii="Arial" w:hAnsi="Arial" w:cs="Arial"/>
-                <w:sz w:val="20"/>
-                <w:szCs w:val="20"/>
+          </w:tcPr>
+          <w:p>
+            <w:pPr>
+              <w:pStyle w:val="Compact"/>
+              <w:rPr>
+                <w:sz w:val="22"/>
+                <w:szCs w:val="22"/>
+              </w:rPr>
+            </w:pPr>
+            <w:r>
+              <w:rPr>
+                <w:sz w:val="22"/>
+                <w:szCs w:val="22"/>
               </w:rPr>
               <w:t>Dictionary</w:t>
             </w:r>
@@ -685,22 +596,19 @@
         <w:tc>
           <w:tcPr>
             <w:tcW w:w="0" w:type="auto"/>
-            <w:shd w:val="clear" w:color="auto" w:fill="auto"/>
-          </w:tcPr>
-          <w:p>
-            <w:pPr>
-              <w:pStyle w:val="Compact"/>
-              <w:rPr>
-                <w:rFonts w:ascii="Arial" w:hAnsi="Arial" w:cs="Arial"/>
-                <w:sz w:val="20"/>
-                <w:szCs w:val="20"/>
-              </w:rPr>
-            </w:pPr>
-            <w:r>
-              <w:rPr>
-                <w:rFonts w:ascii="Arial" w:hAnsi="Arial" w:cs="Arial"/>
-                <w:sz w:val="20"/>
-                <w:szCs w:val="20"/>
+          </w:tcPr>
+          <w:p>
+            <w:pPr>
+              <w:pStyle w:val="Compact"/>
+              <w:rPr>
+                <w:sz w:val="22"/>
+                <w:szCs w:val="22"/>
+              </w:rPr>
+            </w:pPr>
+            <w:r>
+              <w:rPr>
+                <w:sz w:val="22"/>
+                <w:szCs w:val="22"/>
               </w:rPr>
               <w:t>Dictionary available from the Centers for Medicare &amp; Medicaid Services</w:t>
             </w:r>
@@ -711,22 +619,19 @@
         <w:tc>
           <w:tcPr>
             <w:tcW w:w="0" w:type="auto"/>
-            <w:shd w:val="clear" w:color="auto" w:fill="auto"/>
-          </w:tcPr>
-          <w:p>
-            <w:pPr>
-              <w:pStyle w:val="Compact"/>
-              <w:rPr>
-                <w:rFonts w:ascii="Arial" w:hAnsi="Arial" w:cs="Arial"/>
-                <w:sz w:val="20"/>
-                <w:szCs w:val="20"/>
-              </w:rPr>
-            </w:pPr>
-            <w:r>
-              <w:rPr>
-                <w:rFonts w:ascii="Arial" w:hAnsi="Arial" w:cs="Arial"/>
-                <w:sz w:val="20"/>
-                <w:szCs w:val="20"/>
+          </w:tcPr>
+          <w:p>
+            <w:pPr>
+              <w:pStyle w:val="Compact"/>
+              <w:rPr>
+                <w:sz w:val="22"/>
+                <w:szCs w:val="22"/>
+              </w:rPr>
+            </w:pPr>
+            <w:r>
+              <w:rPr>
+                <w:sz w:val="22"/>
+                <w:szCs w:val="22"/>
               </w:rPr>
               <w:t>D_ITEMS</w:t>
             </w:r>
@@ -735,22 +640,19 @@
         <w:tc>
           <w:tcPr>
             <w:tcW w:w="0" w:type="auto"/>
-            <w:shd w:val="clear" w:color="auto" w:fill="auto"/>
-          </w:tcPr>
-          <w:p>
-            <w:pPr>
-              <w:pStyle w:val="Compact"/>
-              <w:rPr>
-                <w:rFonts w:ascii="Arial" w:hAnsi="Arial" w:cs="Arial"/>
-                <w:sz w:val="20"/>
-                <w:szCs w:val="20"/>
-              </w:rPr>
-            </w:pPr>
-            <w:r>
-              <w:rPr>
-                <w:rFonts w:ascii="Arial" w:hAnsi="Arial" w:cs="Arial"/>
-                <w:sz w:val="20"/>
-                <w:szCs w:val="20"/>
+          </w:tcPr>
+          <w:p>
+            <w:pPr>
+              <w:pStyle w:val="Compact"/>
+              <w:rPr>
+                <w:sz w:val="22"/>
+                <w:szCs w:val="22"/>
+              </w:rPr>
+            </w:pPr>
+            <w:r>
+              <w:rPr>
+                <w:sz w:val="22"/>
+                <w:szCs w:val="22"/>
               </w:rPr>
               <w:t>Dictionary</w:t>
             </w:r>
@@ -759,22 +661,19 @@
         <w:tc>
           <w:tcPr>
             <w:tcW w:w="0" w:type="auto"/>
-            <w:shd w:val="clear" w:color="auto" w:fill="auto"/>
-          </w:tcPr>
-          <w:p>
-            <w:pPr>
-              <w:pStyle w:val="Compact"/>
-              <w:rPr>
-                <w:rFonts w:ascii="Arial" w:hAnsi="Arial" w:cs="Arial"/>
-                <w:sz w:val="20"/>
-                <w:szCs w:val="20"/>
-              </w:rPr>
-            </w:pPr>
-            <w:r>
-              <w:rPr>
-                <w:rFonts w:ascii="Arial" w:hAnsi="Arial" w:cs="Arial"/>
-                <w:sz w:val="20"/>
-                <w:szCs w:val="20"/>
+          </w:tcPr>
+          <w:p>
+            <w:pPr>
+              <w:pStyle w:val="Compact"/>
+              <w:rPr>
+                <w:sz w:val="22"/>
+                <w:szCs w:val="22"/>
+              </w:rPr>
+            </w:pPr>
+            <w:r>
+              <w:rPr>
+                <w:sz w:val="22"/>
+                <w:szCs w:val="22"/>
               </w:rPr>
               <w:t>Archives from critical care information systems</w:t>
             </w:r>
@@ -785,22 +684,19 @@
         <w:tc>
           <w:tcPr>
             <w:tcW w:w="0" w:type="auto"/>
-            <w:shd w:val="clear" w:color="auto" w:fill="auto"/>
-          </w:tcPr>
-          <w:p>
-            <w:pPr>
-              <w:pStyle w:val="Compact"/>
-              <w:rPr>
-                <w:rFonts w:ascii="Arial" w:hAnsi="Arial" w:cs="Arial"/>
-                <w:sz w:val="20"/>
-                <w:szCs w:val="20"/>
-              </w:rPr>
-            </w:pPr>
-            <w:r>
-              <w:rPr>
-                <w:rFonts w:ascii="Arial" w:hAnsi="Arial" w:cs="Arial"/>
-                <w:sz w:val="20"/>
-                <w:szCs w:val="20"/>
+          </w:tcPr>
+          <w:p>
+            <w:pPr>
+              <w:pStyle w:val="Compact"/>
+              <w:rPr>
+                <w:sz w:val="22"/>
+                <w:szCs w:val="22"/>
+              </w:rPr>
+            </w:pPr>
+            <w:r>
+              <w:rPr>
+                <w:sz w:val="22"/>
+                <w:szCs w:val="22"/>
               </w:rPr>
               <w:t>D_LABITEMS</w:t>
             </w:r>
@@ -809,22 +705,19 @@
         <w:tc>
           <w:tcPr>
             <w:tcW w:w="0" w:type="auto"/>
-            <w:shd w:val="clear" w:color="auto" w:fill="auto"/>
-          </w:tcPr>
-          <w:p>
-            <w:pPr>
-              <w:pStyle w:val="Compact"/>
-              <w:rPr>
-                <w:rFonts w:ascii="Arial" w:hAnsi="Arial" w:cs="Arial"/>
-                <w:sz w:val="20"/>
-                <w:szCs w:val="20"/>
-              </w:rPr>
-            </w:pPr>
-            <w:r>
-              <w:rPr>
-                <w:rFonts w:ascii="Arial" w:hAnsi="Arial" w:cs="Arial"/>
-                <w:sz w:val="20"/>
-                <w:szCs w:val="20"/>
+          </w:tcPr>
+          <w:p>
+            <w:pPr>
+              <w:pStyle w:val="Compact"/>
+              <w:rPr>
+                <w:sz w:val="22"/>
+                <w:szCs w:val="22"/>
+              </w:rPr>
+            </w:pPr>
+            <w:r>
+              <w:rPr>
+                <w:sz w:val="22"/>
+                <w:szCs w:val="22"/>
               </w:rPr>
               <w:t>Dictionary</w:t>
             </w:r>
@@ -833,22 +726,19 @@
         <w:tc>
           <w:tcPr>
             <w:tcW w:w="0" w:type="auto"/>
-            <w:shd w:val="clear" w:color="auto" w:fill="auto"/>
-          </w:tcPr>
-          <w:p>
-            <w:pPr>
-              <w:pStyle w:val="Compact"/>
-              <w:rPr>
-                <w:rFonts w:ascii="Arial" w:hAnsi="Arial" w:cs="Arial"/>
-                <w:sz w:val="20"/>
-                <w:szCs w:val="20"/>
-              </w:rPr>
-            </w:pPr>
-            <w:r>
-              <w:rPr>
-                <w:rFonts w:ascii="Arial" w:hAnsi="Arial" w:cs="Arial"/>
-                <w:sz w:val="20"/>
-                <w:szCs w:val="20"/>
+          </w:tcPr>
+          <w:p>
+            <w:pPr>
+              <w:pStyle w:val="Compact"/>
+              <w:rPr>
+                <w:sz w:val="22"/>
+                <w:szCs w:val="22"/>
+              </w:rPr>
+            </w:pPr>
+            <w:r>
+              <w:rPr>
+                <w:sz w:val="22"/>
+                <w:szCs w:val="22"/>
               </w:rPr>
               <w:t>Hospital electronic health record databases</w:t>
             </w:r>
@@ -859,22 +749,19 @@
         <w:tc>
           <w:tcPr>
             <w:tcW w:w="0" w:type="auto"/>
-            <w:shd w:val="clear" w:color="auto" w:fill="auto"/>
-          </w:tcPr>
-          <w:p>
-            <w:pPr>
-              <w:pStyle w:val="Compact"/>
-              <w:rPr>
-                <w:rFonts w:ascii="Arial" w:hAnsi="Arial" w:cs="Arial"/>
-                <w:sz w:val="20"/>
-                <w:szCs w:val="20"/>
-              </w:rPr>
-            </w:pPr>
-            <w:r>
-              <w:rPr>
-                <w:rFonts w:ascii="Arial" w:hAnsi="Arial" w:cs="Arial"/>
-                <w:sz w:val="20"/>
-                <w:szCs w:val="20"/>
+          </w:tcPr>
+          <w:p>
+            <w:pPr>
+              <w:pStyle w:val="Compact"/>
+              <w:rPr>
+                <w:sz w:val="22"/>
+                <w:szCs w:val="22"/>
+              </w:rPr>
+            </w:pPr>
+            <w:r>
+              <w:rPr>
+                <w:sz w:val="22"/>
+                <w:szCs w:val="22"/>
               </w:rPr>
               <w:t>DATETIMEEVENTS</w:t>
             </w:r>
@@ -883,22 +770,19 @@
         <w:tc>
           <w:tcPr>
             <w:tcW w:w="0" w:type="auto"/>
-            <w:shd w:val="clear" w:color="auto" w:fill="auto"/>
-          </w:tcPr>
-          <w:p>
-            <w:pPr>
-              <w:pStyle w:val="Compact"/>
-              <w:rPr>
-                <w:rFonts w:ascii="Arial" w:hAnsi="Arial" w:cs="Arial"/>
-                <w:sz w:val="20"/>
-                <w:szCs w:val="20"/>
-              </w:rPr>
-            </w:pPr>
-            <w:r>
-              <w:rPr>
-                <w:rFonts w:ascii="Arial" w:hAnsi="Arial" w:cs="Arial"/>
-                <w:sz w:val="20"/>
-                <w:szCs w:val="20"/>
+          </w:tcPr>
+          <w:p>
+            <w:pPr>
+              <w:pStyle w:val="Compact"/>
+              <w:rPr>
+                <w:sz w:val="22"/>
+                <w:szCs w:val="22"/>
+              </w:rPr>
+            </w:pPr>
+            <w:r>
+              <w:rPr>
+                <w:sz w:val="22"/>
+                <w:szCs w:val="22"/>
               </w:rPr>
               <w:t>Interventions</w:t>
             </w:r>
@@ -907,22 +791,19 @@
         <w:tc>
           <w:tcPr>
             <w:tcW w:w="0" w:type="auto"/>
-            <w:shd w:val="clear" w:color="auto" w:fill="auto"/>
-          </w:tcPr>
-          <w:p>
-            <w:pPr>
-              <w:pStyle w:val="Compact"/>
-              <w:rPr>
-                <w:rFonts w:ascii="Arial" w:hAnsi="Arial" w:cs="Arial"/>
-                <w:sz w:val="20"/>
-                <w:szCs w:val="20"/>
-              </w:rPr>
-            </w:pPr>
-            <w:r>
-              <w:rPr>
-                <w:rFonts w:ascii="Arial" w:hAnsi="Arial" w:cs="Arial"/>
-                <w:sz w:val="20"/>
-                <w:szCs w:val="20"/>
+          </w:tcPr>
+          <w:p>
+            <w:pPr>
+              <w:pStyle w:val="Compact"/>
+              <w:rPr>
+                <w:sz w:val="22"/>
+                <w:szCs w:val="22"/>
+              </w:rPr>
+            </w:pPr>
+            <w:r>
+              <w:rPr>
+                <w:sz w:val="22"/>
+                <w:szCs w:val="22"/>
               </w:rPr>
               <w:t>Archives from critical care information systems</w:t>
             </w:r>
@@ -933,22 +814,19 @@
         <w:tc>
           <w:tcPr>
             <w:tcW w:w="0" w:type="auto"/>
-            <w:shd w:val="clear" w:color="auto" w:fill="auto"/>
-          </w:tcPr>
-          <w:p>
-            <w:pPr>
-              <w:pStyle w:val="Compact"/>
-              <w:rPr>
-                <w:rFonts w:ascii="Arial" w:hAnsi="Arial" w:cs="Arial"/>
-                <w:sz w:val="20"/>
-                <w:szCs w:val="20"/>
-              </w:rPr>
-            </w:pPr>
-            <w:r>
-              <w:rPr>
-                <w:rFonts w:ascii="Arial" w:hAnsi="Arial" w:cs="Arial"/>
-                <w:sz w:val="20"/>
-                <w:szCs w:val="20"/>
+          </w:tcPr>
+          <w:p>
+            <w:pPr>
+              <w:pStyle w:val="Compact"/>
+              <w:rPr>
+                <w:sz w:val="22"/>
+                <w:szCs w:val="22"/>
+              </w:rPr>
+            </w:pPr>
+            <w:r>
+              <w:rPr>
+                <w:sz w:val="22"/>
+                <w:szCs w:val="22"/>
               </w:rPr>
               <w:t>DIAGNOSES_ICD</w:t>
             </w:r>
@@ -957,22 +835,19 @@
         <w:tc>
           <w:tcPr>
             <w:tcW w:w="0" w:type="auto"/>
-            <w:shd w:val="clear" w:color="auto" w:fill="auto"/>
-          </w:tcPr>
-          <w:p>
-            <w:pPr>
-              <w:pStyle w:val="Compact"/>
-              <w:rPr>
-                <w:rFonts w:ascii="Arial" w:hAnsi="Arial" w:cs="Arial"/>
-                <w:sz w:val="20"/>
-                <w:szCs w:val="20"/>
-              </w:rPr>
-            </w:pPr>
-            <w:r>
-              <w:rPr>
-                <w:rFonts w:ascii="Arial" w:hAnsi="Arial" w:cs="Arial"/>
-                <w:sz w:val="20"/>
-                <w:szCs w:val="20"/>
+          </w:tcPr>
+          <w:p>
+            <w:pPr>
+              <w:pStyle w:val="Compact"/>
+              <w:rPr>
+                <w:sz w:val="22"/>
+                <w:szCs w:val="22"/>
+              </w:rPr>
+            </w:pPr>
+            <w:r>
+              <w:rPr>
+                <w:sz w:val="22"/>
+                <w:szCs w:val="22"/>
               </w:rPr>
               <w:t>Billing</w:t>
             </w:r>
@@ -981,22 +856,19 @@
         <w:tc>
           <w:tcPr>
             <w:tcW w:w="0" w:type="auto"/>
-            <w:shd w:val="clear" w:color="auto" w:fill="auto"/>
-          </w:tcPr>
-          <w:p>
-            <w:pPr>
-              <w:pStyle w:val="Compact"/>
-              <w:rPr>
-                <w:rFonts w:ascii="Arial" w:hAnsi="Arial" w:cs="Arial"/>
-                <w:sz w:val="20"/>
-                <w:szCs w:val="20"/>
-              </w:rPr>
-            </w:pPr>
-            <w:r>
-              <w:rPr>
-                <w:rFonts w:ascii="Arial" w:hAnsi="Arial" w:cs="Arial"/>
-                <w:sz w:val="20"/>
-                <w:szCs w:val="20"/>
+          </w:tcPr>
+          <w:p>
+            <w:pPr>
+              <w:pStyle w:val="Compact"/>
+              <w:rPr>
+                <w:sz w:val="22"/>
+                <w:szCs w:val="22"/>
+              </w:rPr>
+            </w:pPr>
+            <w:r>
+              <w:rPr>
+                <w:sz w:val="22"/>
+                <w:szCs w:val="22"/>
               </w:rPr>
               <w:t>Hospital electronic health record databases</w:t>
             </w:r>
@@ -1007,22 +879,19 @@
         <w:tc>
           <w:tcPr>
             <w:tcW w:w="0" w:type="auto"/>
-            <w:shd w:val="clear" w:color="auto" w:fill="auto"/>
-          </w:tcPr>
-          <w:p>
-            <w:pPr>
-              <w:pStyle w:val="Compact"/>
-              <w:rPr>
-                <w:rFonts w:ascii="Arial" w:hAnsi="Arial" w:cs="Arial"/>
-                <w:sz w:val="20"/>
-                <w:szCs w:val="20"/>
-              </w:rPr>
-            </w:pPr>
-            <w:r>
-              <w:rPr>
-                <w:rFonts w:ascii="Arial" w:hAnsi="Arial" w:cs="Arial"/>
-                <w:sz w:val="20"/>
-                <w:szCs w:val="20"/>
+          </w:tcPr>
+          <w:p>
+            <w:pPr>
+              <w:pStyle w:val="Compact"/>
+              <w:rPr>
+                <w:sz w:val="22"/>
+                <w:szCs w:val="22"/>
+              </w:rPr>
+            </w:pPr>
+            <w:r>
+              <w:rPr>
+                <w:sz w:val="22"/>
+                <w:szCs w:val="22"/>
               </w:rPr>
               <w:t>DRGCODES</w:t>
             </w:r>
@@ -1031,22 +900,19 @@
         <w:tc>
           <w:tcPr>
             <w:tcW w:w="0" w:type="auto"/>
-            <w:shd w:val="clear" w:color="auto" w:fill="auto"/>
-          </w:tcPr>
-          <w:p>
-            <w:pPr>
-              <w:pStyle w:val="Compact"/>
-              <w:rPr>
-                <w:rFonts w:ascii="Arial" w:hAnsi="Arial" w:cs="Arial"/>
-                <w:sz w:val="20"/>
-                <w:szCs w:val="20"/>
-              </w:rPr>
-            </w:pPr>
-            <w:r>
-              <w:rPr>
-                <w:rFonts w:ascii="Arial" w:hAnsi="Arial" w:cs="Arial"/>
-                <w:sz w:val="20"/>
-                <w:szCs w:val="20"/>
+          </w:tcPr>
+          <w:p>
+            <w:pPr>
+              <w:pStyle w:val="Compact"/>
+              <w:rPr>
+                <w:sz w:val="22"/>
+                <w:szCs w:val="22"/>
+              </w:rPr>
+            </w:pPr>
+            <w:r>
+              <w:rPr>
+                <w:sz w:val="22"/>
+                <w:szCs w:val="22"/>
               </w:rPr>
               <w:t>Billing</w:t>
             </w:r>
@@ -1055,22 +921,19 @@
         <w:tc>
           <w:tcPr>
             <w:tcW w:w="0" w:type="auto"/>
-            <w:shd w:val="clear" w:color="auto" w:fill="auto"/>
-          </w:tcPr>
-          <w:p>
-            <w:pPr>
-              <w:pStyle w:val="Compact"/>
-              <w:rPr>
-                <w:rFonts w:ascii="Arial" w:hAnsi="Arial" w:cs="Arial"/>
-                <w:sz w:val="20"/>
-                <w:szCs w:val="20"/>
-              </w:rPr>
-            </w:pPr>
-            <w:r>
-              <w:rPr>
-                <w:rFonts w:ascii="Arial" w:hAnsi="Arial" w:cs="Arial"/>
-                <w:sz w:val="20"/>
-                <w:szCs w:val="20"/>
+          </w:tcPr>
+          <w:p>
+            <w:pPr>
+              <w:pStyle w:val="Compact"/>
+              <w:rPr>
+                <w:sz w:val="22"/>
+                <w:szCs w:val="22"/>
+              </w:rPr>
+            </w:pPr>
+            <w:r>
+              <w:rPr>
+                <w:sz w:val="22"/>
+                <w:szCs w:val="22"/>
               </w:rPr>
               <w:t>Hospital electronic health record databases</w:t>
             </w:r>
@@ -1081,22 +944,19 @@
         <w:tc>
           <w:tcPr>
             <w:tcW w:w="0" w:type="auto"/>
-            <w:shd w:val="clear" w:color="auto" w:fill="auto"/>
-          </w:tcPr>
-          <w:p>
-            <w:pPr>
-              <w:pStyle w:val="Compact"/>
-              <w:rPr>
-                <w:rFonts w:ascii="Arial" w:hAnsi="Arial" w:cs="Arial"/>
-                <w:sz w:val="20"/>
-                <w:szCs w:val="20"/>
-              </w:rPr>
-            </w:pPr>
-            <w:r>
-              <w:rPr>
-                <w:rFonts w:ascii="Arial" w:hAnsi="Arial" w:cs="Arial"/>
-                <w:sz w:val="20"/>
-                <w:szCs w:val="20"/>
+          </w:tcPr>
+          <w:p>
+            <w:pPr>
+              <w:pStyle w:val="Compact"/>
+              <w:rPr>
+                <w:sz w:val="22"/>
+                <w:szCs w:val="22"/>
+              </w:rPr>
+            </w:pPr>
+            <w:r>
+              <w:rPr>
+                <w:sz w:val="22"/>
+                <w:szCs w:val="22"/>
               </w:rPr>
               <w:t>ICUSTAYS</w:t>
             </w:r>
@@ -1105,22 +965,19 @@
         <w:tc>
           <w:tcPr>
             <w:tcW w:w="0" w:type="auto"/>
-            <w:shd w:val="clear" w:color="auto" w:fill="auto"/>
-          </w:tcPr>
-          <w:p>
-            <w:pPr>
-              <w:pStyle w:val="Compact"/>
-              <w:rPr>
-                <w:rFonts w:ascii="Arial" w:hAnsi="Arial" w:cs="Arial"/>
-                <w:sz w:val="20"/>
-                <w:szCs w:val="20"/>
-              </w:rPr>
-            </w:pPr>
-            <w:r>
-              <w:rPr>
-                <w:rFonts w:ascii="Arial" w:hAnsi="Arial" w:cs="Arial"/>
-                <w:sz w:val="20"/>
-                <w:szCs w:val="20"/>
+          </w:tcPr>
+          <w:p>
+            <w:pPr>
+              <w:pStyle w:val="Compact"/>
+              <w:rPr>
+                <w:sz w:val="22"/>
+                <w:szCs w:val="22"/>
+              </w:rPr>
+            </w:pPr>
+            <w:r>
+              <w:rPr>
+                <w:sz w:val="22"/>
+                <w:szCs w:val="22"/>
               </w:rPr>
               <w:t>Descriptive</w:t>
             </w:r>
@@ -1129,22 +986,19 @@
         <w:tc>
           <w:tcPr>
             <w:tcW w:w="0" w:type="auto"/>
-            <w:shd w:val="clear" w:color="auto" w:fill="auto"/>
-          </w:tcPr>
-          <w:p>
-            <w:pPr>
-              <w:pStyle w:val="Compact"/>
-              <w:rPr>
-                <w:rFonts w:ascii="Arial" w:hAnsi="Arial" w:cs="Arial"/>
-                <w:sz w:val="20"/>
-                <w:szCs w:val="20"/>
-              </w:rPr>
-            </w:pPr>
-            <w:r>
-              <w:rPr>
-                <w:rFonts w:ascii="Arial" w:hAnsi="Arial" w:cs="Arial"/>
-                <w:sz w:val="20"/>
-                <w:szCs w:val="20"/>
+          </w:tcPr>
+          <w:p>
+            <w:pPr>
+              <w:pStyle w:val="Compact"/>
+              <w:rPr>
+                <w:sz w:val="22"/>
+                <w:szCs w:val="22"/>
+              </w:rPr>
+            </w:pPr>
+            <w:r>
+              <w:rPr>
+                <w:sz w:val="22"/>
+                <w:szCs w:val="22"/>
               </w:rPr>
               <w:t>Hospital electronic health record databases</w:t>
             </w:r>
@@ -1155,22 +1009,19 @@
         <w:tc>
           <w:tcPr>
             <w:tcW w:w="0" w:type="auto"/>
-            <w:shd w:val="clear" w:color="auto" w:fill="auto"/>
-          </w:tcPr>
-          <w:p>
-            <w:pPr>
-              <w:pStyle w:val="Compact"/>
-              <w:rPr>
-                <w:rFonts w:ascii="Arial" w:hAnsi="Arial" w:cs="Arial"/>
-                <w:sz w:val="20"/>
-                <w:szCs w:val="20"/>
-              </w:rPr>
-            </w:pPr>
-            <w:r>
-              <w:rPr>
-                <w:rFonts w:ascii="Arial" w:hAnsi="Arial" w:cs="Arial"/>
-                <w:sz w:val="20"/>
-                <w:szCs w:val="20"/>
+          </w:tcPr>
+          <w:p>
+            <w:pPr>
+              <w:pStyle w:val="Compact"/>
+              <w:rPr>
+                <w:sz w:val="22"/>
+                <w:szCs w:val="22"/>
+              </w:rPr>
+            </w:pPr>
+            <w:r>
+              <w:rPr>
+                <w:sz w:val="22"/>
+                <w:szCs w:val="22"/>
               </w:rPr>
               <w:t>INPUTEVENTS_CV</w:t>
             </w:r>
@@ -1179,22 +1030,19 @@
         <w:tc>
           <w:tcPr>
             <w:tcW w:w="0" w:type="auto"/>
-            <w:shd w:val="clear" w:color="auto" w:fill="auto"/>
-          </w:tcPr>
-          <w:p>
-            <w:pPr>
-              <w:pStyle w:val="Compact"/>
-              <w:rPr>
-                <w:rFonts w:ascii="Arial" w:hAnsi="Arial" w:cs="Arial"/>
-                <w:sz w:val="20"/>
-                <w:szCs w:val="20"/>
-              </w:rPr>
-            </w:pPr>
-            <w:r>
-              <w:rPr>
-                <w:rFonts w:ascii="Arial" w:hAnsi="Arial" w:cs="Arial"/>
-                <w:sz w:val="20"/>
-                <w:szCs w:val="20"/>
+          </w:tcPr>
+          <w:p>
+            <w:pPr>
+              <w:pStyle w:val="Compact"/>
+              <w:rPr>
+                <w:sz w:val="22"/>
+                <w:szCs w:val="22"/>
+              </w:rPr>
+            </w:pPr>
+            <w:r>
+              <w:rPr>
+                <w:sz w:val="22"/>
+                <w:szCs w:val="22"/>
               </w:rPr>
               <w:t>Medications</w:t>
             </w:r>
@@ -1203,22 +1051,19 @@
         <w:tc>
           <w:tcPr>
             <w:tcW w:w="0" w:type="auto"/>
-            <w:shd w:val="clear" w:color="auto" w:fill="auto"/>
-          </w:tcPr>
-          <w:p>
-            <w:pPr>
-              <w:pStyle w:val="Compact"/>
-              <w:rPr>
-                <w:rFonts w:ascii="Arial" w:hAnsi="Arial" w:cs="Arial"/>
-                <w:sz w:val="20"/>
-                <w:szCs w:val="20"/>
-              </w:rPr>
-            </w:pPr>
-            <w:r>
-              <w:rPr>
-                <w:rFonts w:ascii="Arial" w:hAnsi="Arial" w:cs="Arial"/>
-                <w:sz w:val="20"/>
-                <w:szCs w:val="20"/>
+          </w:tcPr>
+          <w:p>
+            <w:pPr>
+              <w:pStyle w:val="Compact"/>
+              <w:rPr>
+                <w:sz w:val="22"/>
+                <w:szCs w:val="22"/>
+              </w:rPr>
+            </w:pPr>
+            <w:r>
+              <w:rPr>
+                <w:sz w:val="22"/>
+                <w:szCs w:val="22"/>
               </w:rPr>
               <w:t>Archives from critical care information system (Philips CareVue)</w:t>
             </w:r>
@@ -1229,22 +1074,19 @@
         <w:tc>
           <w:tcPr>
             <w:tcW w:w="0" w:type="auto"/>
-            <w:shd w:val="clear" w:color="auto" w:fill="auto"/>
-          </w:tcPr>
-          <w:p>
-            <w:pPr>
-              <w:pStyle w:val="Compact"/>
-              <w:rPr>
-                <w:rFonts w:ascii="Arial" w:hAnsi="Arial" w:cs="Arial"/>
-                <w:sz w:val="20"/>
-                <w:szCs w:val="20"/>
-              </w:rPr>
-            </w:pPr>
-            <w:r>
-              <w:rPr>
-                <w:rFonts w:ascii="Arial" w:hAnsi="Arial" w:cs="Arial"/>
-                <w:sz w:val="20"/>
-                <w:szCs w:val="20"/>
+          </w:tcPr>
+          <w:p>
+            <w:pPr>
+              <w:pStyle w:val="Compact"/>
+              <w:rPr>
+                <w:sz w:val="22"/>
+                <w:szCs w:val="22"/>
+              </w:rPr>
+            </w:pPr>
+            <w:r>
+              <w:rPr>
+                <w:sz w:val="22"/>
+                <w:szCs w:val="22"/>
               </w:rPr>
               <w:t>INPUTEVENTS_MV</w:t>
             </w:r>
@@ -1253,22 +1095,19 @@
         <w:tc>
           <w:tcPr>
             <w:tcW w:w="0" w:type="auto"/>
-            <w:shd w:val="clear" w:color="auto" w:fill="auto"/>
-          </w:tcPr>
-          <w:p>
-            <w:pPr>
-              <w:pStyle w:val="Compact"/>
-              <w:rPr>
-                <w:rFonts w:ascii="Arial" w:hAnsi="Arial" w:cs="Arial"/>
-                <w:sz w:val="20"/>
-                <w:szCs w:val="20"/>
-              </w:rPr>
-            </w:pPr>
-            <w:r>
-              <w:rPr>
-                <w:rFonts w:ascii="Arial" w:hAnsi="Arial" w:cs="Arial"/>
-                <w:sz w:val="20"/>
-                <w:szCs w:val="20"/>
+          </w:tcPr>
+          <w:p>
+            <w:pPr>
+              <w:pStyle w:val="Compact"/>
+              <w:rPr>
+                <w:sz w:val="22"/>
+                <w:szCs w:val="22"/>
+              </w:rPr>
+            </w:pPr>
+            <w:r>
+              <w:rPr>
+                <w:sz w:val="22"/>
+                <w:szCs w:val="22"/>
               </w:rPr>
               <w:t>Medications</w:t>
             </w:r>
@@ -1277,22 +1116,19 @@
         <w:tc>
           <w:tcPr>
             <w:tcW w:w="0" w:type="auto"/>
-            <w:shd w:val="clear" w:color="auto" w:fill="auto"/>
-          </w:tcPr>
-          <w:p>
-            <w:pPr>
-              <w:pStyle w:val="Compact"/>
-              <w:rPr>
-                <w:rFonts w:ascii="Arial" w:hAnsi="Arial" w:cs="Arial"/>
-                <w:sz w:val="20"/>
-                <w:szCs w:val="20"/>
-              </w:rPr>
-            </w:pPr>
-            <w:r>
-              <w:rPr>
-                <w:rFonts w:ascii="Arial" w:hAnsi="Arial" w:cs="Arial"/>
-                <w:sz w:val="20"/>
-                <w:szCs w:val="20"/>
+          </w:tcPr>
+          <w:p>
+            <w:pPr>
+              <w:pStyle w:val="Compact"/>
+              <w:rPr>
+                <w:sz w:val="22"/>
+                <w:szCs w:val="22"/>
+              </w:rPr>
+            </w:pPr>
+            <w:r>
+              <w:rPr>
+                <w:sz w:val="22"/>
+                <w:szCs w:val="22"/>
               </w:rPr>
               <w:t>Archives from critical care information system (iMDsoft MetaVision)</w:t>
             </w:r>
@@ -1303,22 +1139,19 @@
         <w:tc>
           <w:tcPr>
             <w:tcW w:w="0" w:type="auto"/>
-            <w:shd w:val="clear" w:color="auto" w:fill="auto"/>
-          </w:tcPr>
-          <w:p>
-            <w:pPr>
-              <w:pStyle w:val="Compact"/>
-              <w:rPr>
-                <w:rFonts w:ascii="Arial" w:hAnsi="Arial" w:cs="Arial"/>
-                <w:sz w:val="20"/>
-                <w:szCs w:val="20"/>
-              </w:rPr>
-            </w:pPr>
-            <w:r>
-              <w:rPr>
-                <w:rFonts w:ascii="Arial" w:hAnsi="Arial" w:cs="Arial"/>
-                <w:sz w:val="20"/>
-                <w:szCs w:val="20"/>
+          </w:tcPr>
+          <w:p>
+            <w:pPr>
+              <w:pStyle w:val="Compact"/>
+              <w:rPr>
+                <w:sz w:val="22"/>
+                <w:szCs w:val="22"/>
+              </w:rPr>
+            </w:pPr>
+            <w:r>
+              <w:rPr>
+                <w:sz w:val="22"/>
+                <w:szCs w:val="22"/>
               </w:rPr>
               <w:t>OUTPUTEVENTS</w:t>
             </w:r>
@@ -1327,22 +1160,19 @@
         <w:tc>
           <w:tcPr>
             <w:tcW w:w="0" w:type="auto"/>
-            <w:shd w:val="clear" w:color="auto" w:fill="auto"/>
-          </w:tcPr>
-          <w:p>
-            <w:pPr>
-              <w:pStyle w:val="Compact"/>
-              <w:rPr>
-                <w:rFonts w:ascii="Arial" w:hAnsi="Arial" w:cs="Arial"/>
-                <w:sz w:val="20"/>
-                <w:szCs w:val="20"/>
-              </w:rPr>
-            </w:pPr>
-            <w:r>
-              <w:rPr>
-                <w:rFonts w:ascii="Arial" w:hAnsi="Arial" w:cs="Arial"/>
-                <w:sz w:val="20"/>
-                <w:szCs w:val="20"/>
+          </w:tcPr>
+          <w:p>
+            <w:pPr>
+              <w:pStyle w:val="Compact"/>
+              <w:rPr>
+                <w:sz w:val="22"/>
+                <w:szCs w:val="22"/>
+              </w:rPr>
+            </w:pPr>
+            <w:r>
+              <w:rPr>
+                <w:sz w:val="22"/>
+                <w:szCs w:val="22"/>
               </w:rPr>
               <w:t>Physiologic</w:t>
             </w:r>
@@ -1351,22 +1181,19 @@
         <w:tc>
           <w:tcPr>
             <w:tcW w:w="0" w:type="auto"/>
-            <w:shd w:val="clear" w:color="auto" w:fill="auto"/>
-          </w:tcPr>
-          <w:p>
-            <w:pPr>
-              <w:pStyle w:val="Compact"/>
-              <w:rPr>
-                <w:rFonts w:ascii="Arial" w:hAnsi="Arial" w:cs="Arial"/>
-                <w:sz w:val="20"/>
-                <w:szCs w:val="20"/>
-              </w:rPr>
-            </w:pPr>
-            <w:r>
-              <w:rPr>
-                <w:rFonts w:ascii="Arial" w:hAnsi="Arial" w:cs="Arial"/>
-                <w:sz w:val="20"/>
-                <w:szCs w:val="20"/>
+          </w:tcPr>
+          <w:p>
+            <w:pPr>
+              <w:pStyle w:val="Compact"/>
+              <w:rPr>
+                <w:sz w:val="22"/>
+                <w:szCs w:val="22"/>
+              </w:rPr>
+            </w:pPr>
+            <w:r>
+              <w:rPr>
+                <w:sz w:val="22"/>
+                <w:szCs w:val="22"/>
               </w:rPr>
               <w:t>Archives from critical care information systems</w:t>
             </w:r>
@@ -1377,22 +1204,19 @@
         <w:tc>
           <w:tcPr>
             <w:tcW w:w="0" w:type="auto"/>
-            <w:shd w:val="clear" w:color="auto" w:fill="auto"/>
-          </w:tcPr>
-          <w:p>
-            <w:pPr>
-              <w:pStyle w:val="Compact"/>
-              <w:rPr>
-                <w:rFonts w:ascii="Arial" w:hAnsi="Arial" w:cs="Arial"/>
-                <w:sz w:val="20"/>
-                <w:szCs w:val="20"/>
-              </w:rPr>
-            </w:pPr>
-            <w:r>
-              <w:rPr>
-                <w:rFonts w:ascii="Arial" w:hAnsi="Arial" w:cs="Arial"/>
-                <w:sz w:val="20"/>
-                <w:szCs w:val="20"/>
+          </w:tcPr>
+          <w:p>
+            <w:pPr>
+              <w:pStyle w:val="Compact"/>
+              <w:rPr>
+                <w:sz w:val="22"/>
+                <w:szCs w:val="22"/>
+              </w:rPr>
+            </w:pPr>
+            <w:r>
+              <w:rPr>
+                <w:sz w:val="22"/>
+                <w:szCs w:val="22"/>
               </w:rPr>
               <w:t>LABEVENTS</w:t>
             </w:r>
@@ -1401,22 +1225,19 @@
         <w:tc>
           <w:tcPr>
             <w:tcW w:w="0" w:type="auto"/>
-            <w:shd w:val="clear" w:color="auto" w:fill="auto"/>
-          </w:tcPr>
-          <w:p>
-            <w:pPr>
-              <w:pStyle w:val="Compact"/>
-              <w:rPr>
-                <w:rFonts w:ascii="Arial" w:hAnsi="Arial" w:cs="Arial"/>
-                <w:sz w:val="20"/>
-                <w:szCs w:val="20"/>
-              </w:rPr>
-            </w:pPr>
-            <w:r>
-              <w:rPr>
-                <w:rFonts w:ascii="Arial" w:hAnsi="Arial" w:cs="Arial"/>
-                <w:sz w:val="20"/>
-                <w:szCs w:val="20"/>
+          </w:tcPr>
+          <w:p>
+            <w:pPr>
+              <w:pStyle w:val="Compact"/>
+              <w:rPr>
+                <w:sz w:val="22"/>
+                <w:szCs w:val="22"/>
+              </w:rPr>
+            </w:pPr>
+            <w:r>
+              <w:rPr>
+                <w:sz w:val="22"/>
+                <w:szCs w:val="22"/>
               </w:rPr>
               <w:t>Laboratory</w:t>
             </w:r>
@@ -1425,22 +1246,19 @@
         <w:tc>
           <w:tcPr>
             <w:tcW w:w="0" w:type="auto"/>
-            <w:shd w:val="clear" w:color="auto" w:fill="auto"/>
-          </w:tcPr>
-          <w:p>
-            <w:pPr>
-              <w:pStyle w:val="Compact"/>
-              <w:rPr>
-                <w:rFonts w:ascii="Arial" w:hAnsi="Arial" w:cs="Arial"/>
-                <w:sz w:val="20"/>
-                <w:szCs w:val="20"/>
-              </w:rPr>
-            </w:pPr>
-            <w:r>
-              <w:rPr>
-                <w:rFonts w:ascii="Arial" w:hAnsi="Arial" w:cs="Arial"/>
-                <w:sz w:val="20"/>
-                <w:szCs w:val="20"/>
+          </w:tcPr>
+          <w:p>
+            <w:pPr>
+              <w:pStyle w:val="Compact"/>
+              <w:rPr>
+                <w:sz w:val="22"/>
+                <w:szCs w:val="22"/>
+              </w:rPr>
+            </w:pPr>
+            <w:r>
+              <w:rPr>
+                <w:sz w:val="22"/>
+                <w:szCs w:val="22"/>
               </w:rPr>
               <w:t>Hospital electronic health record databases</w:t>
             </w:r>
@@ -1451,22 +1269,19 @@
         <w:tc>
           <w:tcPr>
             <w:tcW w:w="0" w:type="auto"/>
-            <w:shd w:val="clear" w:color="auto" w:fill="auto"/>
-          </w:tcPr>
-          <w:p>
-            <w:pPr>
-              <w:pStyle w:val="Compact"/>
-              <w:rPr>
-                <w:rFonts w:ascii="Arial" w:hAnsi="Arial" w:cs="Arial"/>
-                <w:sz w:val="20"/>
-                <w:szCs w:val="20"/>
-              </w:rPr>
-            </w:pPr>
-            <w:r>
-              <w:rPr>
-                <w:rFonts w:ascii="Arial" w:hAnsi="Arial" w:cs="Arial"/>
-                <w:sz w:val="20"/>
-                <w:szCs w:val="20"/>
+          </w:tcPr>
+          <w:p>
+            <w:pPr>
+              <w:pStyle w:val="Compact"/>
+              <w:rPr>
+                <w:sz w:val="22"/>
+                <w:szCs w:val="22"/>
+              </w:rPr>
+            </w:pPr>
+            <w:r>
+              <w:rPr>
+                <w:sz w:val="22"/>
+                <w:szCs w:val="22"/>
               </w:rPr>
               <w:t>MICROBIOLOGYEVENTS</w:t>
             </w:r>
@@ -1475,22 +1290,19 @@
         <w:tc>
           <w:tcPr>
             <w:tcW w:w="0" w:type="auto"/>
-            <w:shd w:val="clear" w:color="auto" w:fill="auto"/>
-          </w:tcPr>
-          <w:p>
-            <w:pPr>
-              <w:pStyle w:val="Compact"/>
-              <w:rPr>
-                <w:rFonts w:ascii="Arial" w:hAnsi="Arial" w:cs="Arial"/>
-                <w:sz w:val="20"/>
-                <w:szCs w:val="20"/>
-              </w:rPr>
-            </w:pPr>
-            <w:r>
-              <w:rPr>
-                <w:rFonts w:ascii="Arial" w:hAnsi="Arial" w:cs="Arial"/>
-                <w:sz w:val="20"/>
-                <w:szCs w:val="20"/>
+          </w:tcPr>
+          <w:p>
+            <w:pPr>
+              <w:pStyle w:val="Compact"/>
+              <w:rPr>
+                <w:sz w:val="22"/>
+                <w:szCs w:val="22"/>
+              </w:rPr>
+            </w:pPr>
+            <w:r>
+              <w:rPr>
+                <w:sz w:val="22"/>
+                <w:szCs w:val="22"/>
               </w:rPr>
               <w:t>Laboratory</w:t>
             </w:r>
@@ -1499,30 +1311,26 @@
         <w:tc>
           <w:tcPr>
             <w:tcW w:w="0" w:type="auto"/>
-            <w:shd w:val="clear" w:color="auto" w:fill="auto"/>
-          </w:tcPr>
-          <w:p>
-            <w:pPr>
-              <w:pStyle w:val="Compact"/>
-              <w:rPr>
-                <w:rFonts w:ascii="Arial" w:hAnsi="Arial" w:cs="Arial"/>
-                <w:sz w:val="20"/>
-                <w:szCs w:val="20"/>
-              </w:rPr>
-            </w:pPr>
-            <w:r>
-              <w:rPr>
-                <w:rFonts w:ascii="Arial" w:hAnsi="Arial" w:cs="Arial"/>
-                <w:sz w:val="20"/>
-                <w:szCs w:val="20"/>
+          </w:tcPr>
+          <w:p>
+            <w:pPr>
+              <w:pStyle w:val="Compact"/>
+              <w:rPr>
+                <w:sz w:val="22"/>
+                <w:szCs w:val="22"/>
+              </w:rPr>
+            </w:pPr>
+            <w:r>
+              <w:rPr>
+                <w:sz w:val="22"/>
+                <w:szCs w:val="22"/>
               </w:rPr>
               <w:t>Hospital electron</w:t>
             </w:r>
             <w:r>
               <w:rPr>
-                <w:rFonts w:ascii="Arial" w:hAnsi="Arial" w:cs="Arial"/>
-                <w:sz w:val="20"/>
-                <w:szCs w:val="20"/>
+                <w:sz w:val="22"/>
+                <w:szCs w:val="22"/>
               </w:rPr>
               <w:t>ic health record databases</w:t>
             </w:r>
@@ -1533,22 +1341,19 @@
         <w:tc>
           <w:tcPr>
             <w:tcW w:w="0" w:type="auto"/>
-            <w:shd w:val="clear" w:color="auto" w:fill="auto"/>
-          </w:tcPr>
-          <w:p>
-            <w:pPr>
-              <w:pStyle w:val="Compact"/>
-              <w:rPr>
-                <w:rFonts w:ascii="Arial" w:hAnsi="Arial" w:cs="Arial"/>
-                <w:sz w:val="20"/>
-                <w:szCs w:val="20"/>
-              </w:rPr>
-            </w:pPr>
-            <w:r>
-              <w:rPr>
-                <w:rFonts w:ascii="Arial" w:hAnsi="Arial" w:cs="Arial"/>
-                <w:sz w:val="20"/>
-                <w:szCs w:val="20"/>
+          </w:tcPr>
+          <w:p>
+            <w:pPr>
+              <w:pStyle w:val="Compact"/>
+              <w:rPr>
+                <w:sz w:val="22"/>
+                <w:szCs w:val="22"/>
+              </w:rPr>
+            </w:pPr>
+            <w:r>
+              <w:rPr>
+                <w:sz w:val="22"/>
+                <w:szCs w:val="22"/>
               </w:rPr>
               <w:t>NOTEEVENTS</w:t>
             </w:r>
@@ -1557,22 +1362,19 @@
         <w:tc>
           <w:tcPr>
             <w:tcW w:w="0" w:type="auto"/>
-            <w:shd w:val="clear" w:color="auto" w:fill="auto"/>
-          </w:tcPr>
-          <w:p>
-            <w:pPr>
-              <w:pStyle w:val="Compact"/>
-              <w:rPr>
-                <w:rFonts w:ascii="Arial" w:hAnsi="Arial" w:cs="Arial"/>
-                <w:sz w:val="20"/>
-                <w:szCs w:val="20"/>
-              </w:rPr>
-            </w:pPr>
-            <w:r>
-              <w:rPr>
-                <w:rFonts w:ascii="Arial" w:hAnsi="Arial" w:cs="Arial"/>
-                <w:sz w:val="20"/>
-                <w:szCs w:val="20"/>
+          </w:tcPr>
+          <w:p>
+            <w:pPr>
+              <w:pStyle w:val="Compact"/>
+              <w:rPr>
+                <w:sz w:val="22"/>
+                <w:szCs w:val="22"/>
+              </w:rPr>
+            </w:pPr>
+            <w:r>
+              <w:rPr>
+                <w:sz w:val="22"/>
+                <w:szCs w:val="22"/>
               </w:rPr>
               <w:t>Notes, reports</w:t>
             </w:r>
@@ -1581,22 +1383,19 @@
         <w:tc>
           <w:tcPr>
             <w:tcW w:w="0" w:type="auto"/>
-            <w:shd w:val="clear" w:color="auto" w:fill="auto"/>
-          </w:tcPr>
-          <w:p>
-            <w:pPr>
-              <w:pStyle w:val="Compact"/>
-              <w:rPr>
-                <w:rFonts w:ascii="Arial" w:hAnsi="Arial" w:cs="Arial"/>
-                <w:sz w:val="20"/>
-                <w:szCs w:val="20"/>
-              </w:rPr>
-            </w:pPr>
-            <w:r>
-              <w:rPr>
-                <w:rFonts w:ascii="Arial" w:hAnsi="Arial" w:cs="Arial"/>
-                <w:sz w:val="20"/>
-                <w:szCs w:val="20"/>
+          </w:tcPr>
+          <w:p>
+            <w:pPr>
+              <w:pStyle w:val="Compact"/>
+              <w:rPr>
+                <w:sz w:val="22"/>
+                <w:szCs w:val="22"/>
+              </w:rPr>
+            </w:pPr>
+            <w:r>
+              <w:rPr>
+                <w:sz w:val="22"/>
+                <w:szCs w:val="22"/>
               </w:rPr>
               <w:t>Archives from critical care information systems; hospital electronic health record databases</w:t>
             </w:r>
@@ -1607,22 +1406,19 @@
         <w:tc>
           <w:tcPr>
             <w:tcW w:w="0" w:type="auto"/>
-            <w:shd w:val="clear" w:color="auto" w:fill="auto"/>
-          </w:tcPr>
-          <w:p>
-            <w:pPr>
-              <w:pStyle w:val="Compact"/>
-              <w:rPr>
-                <w:rFonts w:ascii="Arial" w:hAnsi="Arial" w:cs="Arial"/>
-                <w:sz w:val="20"/>
-                <w:szCs w:val="20"/>
-              </w:rPr>
-            </w:pPr>
-            <w:r>
-              <w:rPr>
-                <w:rFonts w:ascii="Arial" w:hAnsi="Arial" w:cs="Arial"/>
-                <w:sz w:val="20"/>
-                <w:szCs w:val="20"/>
+          </w:tcPr>
+          <w:p>
+            <w:pPr>
+              <w:pStyle w:val="Compact"/>
+              <w:rPr>
+                <w:sz w:val="22"/>
+                <w:szCs w:val="22"/>
+              </w:rPr>
+            </w:pPr>
+            <w:r>
+              <w:rPr>
+                <w:sz w:val="22"/>
+                <w:szCs w:val="22"/>
               </w:rPr>
               <w:t>PATIENTS</w:t>
             </w:r>
@@ -1631,22 +1427,19 @@
         <w:tc>
           <w:tcPr>
             <w:tcW w:w="0" w:type="auto"/>
-            <w:shd w:val="clear" w:color="auto" w:fill="auto"/>
-          </w:tcPr>
-          <w:p>
-            <w:pPr>
-              <w:pStyle w:val="Compact"/>
-              <w:rPr>
-                <w:rFonts w:ascii="Arial" w:hAnsi="Arial" w:cs="Arial"/>
-                <w:sz w:val="20"/>
-                <w:szCs w:val="20"/>
-              </w:rPr>
-            </w:pPr>
-            <w:r>
-              <w:rPr>
-                <w:rFonts w:ascii="Arial" w:hAnsi="Arial" w:cs="Arial"/>
-                <w:sz w:val="20"/>
-                <w:szCs w:val="20"/>
+          </w:tcPr>
+          <w:p>
+            <w:pPr>
+              <w:pStyle w:val="Compact"/>
+              <w:rPr>
+                <w:sz w:val="22"/>
+                <w:szCs w:val="22"/>
+              </w:rPr>
+            </w:pPr>
+            <w:r>
+              <w:rPr>
+                <w:sz w:val="22"/>
+                <w:szCs w:val="22"/>
               </w:rPr>
               <w:t>Descriptive</w:t>
             </w:r>
@@ -1655,30 +1448,26 @@
         <w:tc>
           <w:tcPr>
             <w:tcW w:w="0" w:type="auto"/>
-            <w:shd w:val="clear" w:color="auto" w:fill="auto"/>
-          </w:tcPr>
-          <w:p>
-            <w:pPr>
-              <w:pStyle w:val="Compact"/>
-              <w:rPr>
-                <w:rFonts w:ascii="Arial" w:hAnsi="Arial" w:cs="Arial"/>
-                <w:sz w:val="20"/>
-                <w:szCs w:val="20"/>
-              </w:rPr>
-            </w:pPr>
-            <w:r>
-              <w:rPr>
-                <w:rFonts w:ascii="Arial" w:hAnsi="Arial" w:cs="Arial"/>
-                <w:sz w:val="20"/>
-                <w:szCs w:val="20"/>
+          </w:tcPr>
+          <w:p>
+            <w:pPr>
+              <w:pStyle w:val="Compact"/>
+              <w:rPr>
+                <w:sz w:val="22"/>
+                <w:szCs w:val="22"/>
+              </w:rPr>
+            </w:pPr>
+            <w:r>
+              <w:rPr>
+                <w:sz w:val="22"/>
+                <w:szCs w:val="22"/>
               </w:rPr>
               <w:t>Hospital electronic health record databases; Social Security Administration Death Maste</w:t>
             </w:r>
             <w:r>
               <w:rPr>
-                <w:rFonts w:ascii="Arial" w:hAnsi="Arial" w:cs="Arial"/>
-                <w:sz w:val="20"/>
-                <w:szCs w:val="20"/>
+                <w:sz w:val="22"/>
+                <w:szCs w:val="22"/>
               </w:rPr>
               <w:t>r File</w:t>
             </w:r>
@@ -1689,22 +1478,19 @@
         <w:tc>
           <w:tcPr>
             <w:tcW w:w="0" w:type="auto"/>
-            <w:shd w:val="clear" w:color="auto" w:fill="auto"/>
-          </w:tcPr>
-          <w:p>
-            <w:pPr>
-              <w:pStyle w:val="Compact"/>
-              <w:rPr>
-                <w:rFonts w:ascii="Arial" w:hAnsi="Arial" w:cs="Arial"/>
-                <w:sz w:val="20"/>
-                <w:szCs w:val="20"/>
-              </w:rPr>
-            </w:pPr>
-            <w:r>
-              <w:rPr>
-                <w:rFonts w:ascii="Arial" w:hAnsi="Arial" w:cs="Arial"/>
-                <w:sz w:val="20"/>
-                <w:szCs w:val="20"/>
+          </w:tcPr>
+          <w:p>
+            <w:pPr>
+              <w:pStyle w:val="Compact"/>
+              <w:rPr>
+                <w:sz w:val="22"/>
+                <w:szCs w:val="22"/>
+              </w:rPr>
+            </w:pPr>
+            <w:r>
+              <w:rPr>
+                <w:sz w:val="22"/>
+                <w:szCs w:val="22"/>
               </w:rPr>
               <w:t>PRESCRIPTIONS</w:t>
             </w:r>
@@ -1713,22 +1499,19 @@
         <w:tc>
           <w:tcPr>
             <w:tcW w:w="0" w:type="auto"/>
-            <w:shd w:val="clear" w:color="auto" w:fill="auto"/>
-          </w:tcPr>
-          <w:p>
-            <w:pPr>
-              <w:pStyle w:val="Compact"/>
-              <w:rPr>
-                <w:rFonts w:ascii="Arial" w:hAnsi="Arial" w:cs="Arial"/>
-                <w:sz w:val="20"/>
-                <w:szCs w:val="20"/>
-              </w:rPr>
-            </w:pPr>
-            <w:r>
-              <w:rPr>
-                <w:rFonts w:ascii="Arial" w:hAnsi="Arial" w:cs="Arial"/>
-                <w:sz w:val="20"/>
-                <w:szCs w:val="20"/>
+          </w:tcPr>
+          <w:p>
+            <w:pPr>
+              <w:pStyle w:val="Compact"/>
+              <w:rPr>
+                <w:sz w:val="22"/>
+                <w:szCs w:val="22"/>
+              </w:rPr>
+            </w:pPr>
+            <w:r>
+              <w:rPr>
+                <w:sz w:val="22"/>
+                <w:szCs w:val="22"/>
               </w:rPr>
               <w:t>Medications</w:t>
             </w:r>
@@ -1737,22 +1520,19 @@
         <w:tc>
           <w:tcPr>
             <w:tcW w:w="0" w:type="auto"/>
-            <w:shd w:val="clear" w:color="auto" w:fill="auto"/>
-          </w:tcPr>
-          <w:p>
-            <w:pPr>
-              <w:pStyle w:val="Compact"/>
-              <w:rPr>
-                <w:rFonts w:ascii="Arial" w:hAnsi="Arial" w:cs="Arial"/>
-                <w:sz w:val="20"/>
-                <w:szCs w:val="20"/>
-              </w:rPr>
-            </w:pPr>
-            <w:r>
-              <w:rPr>
-                <w:rFonts w:ascii="Arial" w:hAnsi="Arial" w:cs="Arial"/>
-                <w:sz w:val="20"/>
-                <w:szCs w:val="20"/>
+          </w:tcPr>
+          <w:p>
+            <w:pPr>
+              <w:pStyle w:val="Compact"/>
+              <w:rPr>
+                <w:sz w:val="22"/>
+                <w:szCs w:val="22"/>
+              </w:rPr>
+            </w:pPr>
+            <w:r>
+              <w:rPr>
+                <w:sz w:val="22"/>
+                <w:szCs w:val="22"/>
               </w:rPr>
               <w:t>Hospital electronic health record databases</w:t>
             </w:r>
@@ -1763,22 +1543,19 @@
         <w:tc>
           <w:tcPr>
             <w:tcW w:w="0" w:type="auto"/>
-            <w:shd w:val="clear" w:color="auto" w:fill="auto"/>
-          </w:tcPr>
-          <w:p>
-            <w:pPr>
-              <w:pStyle w:val="Compact"/>
-              <w:rPr>
-                <w:rFonts w:ascii="Arial" w:hAnsi="Arial" w:cs="Arial"/>
-                <w:sz w:val="20"/>
-                <w:szCs w:val="20"/>
-              </w:rPr>
-            </w:pPr>
-            <w:r>
-              <w:rPr>
-                <w:rFonts w:ascii="Arial" w:hAnsi="Arial" w:cs="Arial"/>
-                <w:sz w:val="20"/>
-                <w:szCs w:val="20"/>
+          </w:tcPr>
+          <w:p>
+            <w:pPr>
+              <w:pStyle w:val="Compact"/>
+              <w:rPr>
+                <w:sz w:val="22"/>
+                <w:szCs w:val="22"/>
+              </w:rPr>
+            </w:pPr>
+            <w:r>
+              <w:rPr>
+                <w:sz w:val="22"/>
+                <w:szCs w:val="22"/>
               </w:rPr>
               <w:t>PROCEDUREEVENTS_MV</w:t>
             </w:r>
@@ -1787,46 +1564,40 @@
         <w:tc>
           <w:tcPr>
             <w:tcW w:w="0" w:type="auto"/>
-            <w:shd w:val="clear" w:color="auto" w:fill="auto"/>
-          </w:tcPr>
-          <w:p>
-            <w:pPr>
-              <w:pStyle w:val="Compact"/>
-              <w:rPr>
-                <w:rFonts w:ascii="Arial" w:hAnsi="Arial" w:cs="Arial"/>
-                <w:sz w:val="20"/>
-                <w:szCs w:val="20"/>
-              </w:rPr>
-            </w:pPr>
-            <w:r>
-              <w:rPr>
-                <w:rFonts w:ascii="Arial" w:hAnsi="Arial" w:cs="Arial"/>
-                <w:sz w:val="20"/>
-                <w:szCs w:val="20"/>
-              </w:rPr>
-              <w:t>Procedures</w:t>
-            </w:r>
-          </w:p>
-        </w:tc>
-        <w:tc>
-          <w:tcPr>
-            <w:tcW w:w="0" w:type="auto"/>
-            <w:shd w:val="clear" w:color="auto" w:fill="auto"/>
-          </w:tcPr>
-          <w:p>
-            <w:pPr>
-              <w:pStyle w:val="Compact"/>
-              <w:rPr>
-                <w:rFonts w:ascii="Arial" w:hAnsi="Arial" w:cs="Arial"/>
-                <w:sz w:val="20"/>
-                <w:szCs w:val="20"/>
-              </w:rPr>
-            </w:pPr>
-            <w:r>
-              <w:rPr>
-                <w:rFonts w:ascii="Arial" w:hAnsi="Arial" w:cs="Arial"/>
-                <w:sz w:val="20"/>
-                <w:szCs w:val="20"/>
+          </w:tcPr>
+          <w:p>
+            <w:pPr>
+              <w:pStyle w:val="Compact"/>
+              <w:rPr>
+                <w:sz w:val="22"/>
+                <w:szCs w:val="22"/>
+              </w:rPr>
+            </w:pPr>
+            <w:r>
+              <w:rPr>
+                <w:sz w:val="22"/>
+                <w:szCs w:val="22"/>
+              </w:rPr>
+              <w:t>Interventions</w:t>
+            </w:r>
+          </w:p>
+        </w:tc>
+        <w:tc>
+          <w:tcPr>
+            <w:tcW w:w="0" w:type="auto"/>
+          </w:tcPr>
+          <w:p>
+            <w:pPr>
+              <w:pStyle w:val="Compact"/>
+              <w:rPr>
+                <w:sz w:val="22"/>
+                <w:szCs w:val="22"/>
+              </w:rPr>
+            </w:pPr>
+            <w:r>
+              <w:rPr>
+                <w:sz w:val="22"/>
+                <w:szCs w:val="22"/>
               </w:rPr>
               <w:t>Archives from critical care information system (iMDsoft MetaVision)</w:t>
             </w:r>
@@ -1837,22 +1608,19 @@
         <w:tc>
           <w:tcPr>
             <w:tcW w:w="0" w:type="auto"/>
-            <w:shd w:val="clear" w:color="auto" w:fill="auto"/>
-          </w:tcPr>
-          <w:p>
-            <w:pPr>
-              <w:pStyle w:val="Compact"/>
-              <w:rPr>
-                <w:rFonts w:ascii="Arial" w:hAnsi="Arial" w:cs="Arial"/>
-                <w:sz w:val="20"/>
-                <w:szCs w:val="20"/>
-              </w:rPr>
-            </w:pPr>
-            <w:r>
-              <w:rPr>
-                <w:rFonts w:ascii="Arial" w:hAnsi="Arial" w:cs="Arial"/>
-                <w:sz w:val="20"/>
-                <w:szCs w:val="20"/>
+          </w:tcPr>
+          <w:p>
+            <w:pPr>
+              <w:pStyle w:val="Compact"/>
+              <w:rPr>
+                <w:sz w:val="22"/>
+                <w:szCs w:val="22"/>
+              </w:rPr>
+            </w:pPr>
+            <w:r>
+              <w:rPr>
+                <w:sz w:val="22"/>
+                <w:szCs w:val="22"/>
               </w:rPr>
               <w:t>PROCEDURES_ICD</w:t>
             </w:r>
@@ -1861,22 +1629,19 @@
         <w:tc>
           <w:tcPr>
             <w:tcW w:w="0" w:type="auto"/>
-            <w:shd w:val="clear" w:color="auto" w:fill="auto"/>
-          </w:tcPr>
-          <w:p>
-            <w:pPr>
-              <w:pStyle w:val="Compact"/>
-              <w:rPr>
-                <w:rFonts w:ascii="Arial" w:hAnsi="Arial" w:cs="Arial"/>
-                <w:sz w:val="20"/>
-                <w:szCs w:val="20"/>
-              </w:rPr>
-            </w:pPr>
-            <w:r>
-              <w:rPr>
-                <w:rFonts w:ascii="Arial" w:hAnsi="Arial" w:cs="Arial"/>
-                <w:sz w:val="20"/>
-                <w:szCs w:val="20"/>
+          </w:tcPr>
+          <w:p>
+            <w:pPr>
+              <w:pStyle w:val="Compact"/>
+              <w:rPr>
+                <w:sz w:val="22"/>
+                <w:szCs w:val="22"/>
+              </w:rPr>
+            </w:pPr>
+            <w:r>
+              <w:rPr>
+                <w:sz w:val="22"/>
+                <w:szCs w:val="22"/>
               </w:rPr>
               <w:t>Billing</w:t>
             </w:r>
@@ -1885,22 +1650,19 @@
         <w:tc>
           <w:tcPr>
             <w:tcW w:w="0" w:type="auto"/>
-            <w:shd w:val="clear" w:color="auto" w:fill="auto"/>
-          </w:tcPr>
-          <w:p>
-            <w:pPr>
-              <w:pStyle w:val="Compact"/>
-              <w:rPr>
-                <w:rFonts w:ascii="Arial" w:hAnsi="Arial" w:cs="Arial"/>
-                <w:sz w:val="20"/>
-                <w:szCs w:val="20"/>
-              </w:rPr>
-            </w:pPr>
-            <w:r>
-              <w:rPr>
-                <w:rFonts w:ascii="Arial" w:hAnsi="Arial" w:cs="Arial"/>
-                <w:sz w:val="20"/>
-                <w:szCs w:val="20"/>
+          </w:tcPr>
+          <w:p>
+            <w:pPr>
+              <w:pStyle w:val="Compact"/>
+              <w:rPr>
+                <w:sz w:val="22"/>
+                <w:szCs w:val="22"/>
+              </w:rPr>
+            </w:pPr>
+            <w:r>
+              <w:rPr>
+                <w:sz w:val="22"/>
+                <w:szCs w:val="22"/>
               </w:rPr>
               <w:t>Hospital electronic health record databases</w:t>
             </w:r>
@@ -1911,22 +1673,19 @@
         <w:tc>
           <w:tcPr>
             <w:tcW w:w="0" w:type="auto"/>
-            <w:shd w:val="clear" w:color="auto" w:fill="auto"/>
-          </w:tcPr>
-          <w:p>
-            <w:pPr>
-              <w:pStyle w:val="Compact"/>
-              <w:rPr>
-                <w:rFonts w:ascii="Arial" w:hAnsi="Arial" w:cs="Arial"/>
-                <w:sz w:val="20"/>
-                <w:szCs w:val="20"/>
-              </w:rPr>
-            </w:pPr>
-            <w:r>
-              <w:rPr>
-                <w:rFonts w:ascii="Arial" w:hAnsi="Arial" w:cs="Arial"/>
-                <w:sz w:val="20"/>
-                <w:szCs w:val="20"/>
+          </w:tcPr>
+          <w:p>
+            <w:pPr>
+              <w:pStyle w:val="Compact"/>
+              <w:rPr>
+                <w:sz w:val="22"/>
+                <w:szCs w:val="22"/>
+              </w:rPr>
+            </w:pPr>
+            <w:r>
+              <w:rPr>
+                <w:sz w:val="22"/>
+                <w:szCs w:val="22"/>
               </w:rPr>
               <w:t>SERVICES</w:t>
             </w:r>
@@ -1935,22 +1694,19 @@
         <w:tc>
           <w:tcPr>
             <w:tcW w:w="0" w:type="auto"/>
-            <w:shd w:val="clear" w:color="auto" w:fill="auto"/>
-          </w:tcPr>
-          <w:p>
-            <w:pPr>
-              <w:pStyle w:val="Compact"/>
-              <w:rPr>
-                <w:rFonts w:ascii="Arial" w:hAnsi="Arial" w:cs="Arial"/>
-                <w:sz w:val="20"/>
-                <w:szCs w:val="20"/>
-              </w:rPr>
-            </w:pPr>
-            <w:r>
-              <w:rPr>
-                <w:rFonts w:ascii="Arial" w:hAnsi="Arial" w:cs="Arial"/>
-                <w:sz w:val="20"/>
-                <w:szCs w:val="20"/>
+          </w:tcPr>
+          <w:p>
+            <w:pPr>
+              <w:pStyle w:val="Compact"/>
+              <w:rPr>
+                <w:sz w:val="22"/>
+                <w:szCs w:val="22"/>
+              </w:rPr>
+            </w:pPr>
+            <w:r>
+              <w:rPr>
+                <w:sz w:val="22"/>
+                <w:szCs w:val="22"/>
               </w:rPr>
               <w:t>Descriptive</w:t>
             </w:r>
@@ -1959,22 +1715,19 @@
         <w:tc>
           <w:tcPr>
             <w:tcW w:w="0" w:type="auto"/>
-            <w:shd w:val="clear" w:color="auto" w:fill="auto"/>
-          </w:tcPr>
-          <w:p>
-            <w:pPr>
-              <w:pStyle w:val="Compact"/>
-              <w:rPr>
-                <w:rFonts w:ascii="Arial" w:hAnsi="Arial" w:cs="Arial"/>
-                <w:sz w:val="20"/>
-                <w:szCs w:val="20"/>
-              </w:rPr>
-            </w:pPr>
-            <w:r>
-              <w:rPr>
-                <w:rFonts w:ascii="Arial" w:hAnsi="Arial" w:cs="Arial"/>
-                <w:sz w:val="20"/>
-                <w:szCs w:val="20"/>
+          </w:tcPr>
+          <w:p>
+            <w:pPr>
+              <w:pStyle w:val="Compact"/>
+              <w:rPr>
+                <w:sz w:val="22"/>
+                <w:szCs w:val="22"/>
+              </w:rPr>
+            </w:pPr>
+            <w:r>
+              <w:rPr>
+                <w:sz w:val="22"/>
+                <w:szCs w:val="22"/>
               </w:rPr>
               <w:t>Hospital electronic health record databases</w:t>
             </w:r>
@@ -1985,22 +1738,19 @@
         <w:tc>
           <w:tcPr>
             <w:tcW w:w="0" w:type="auto"/>
-            <w:shd w:val="clear" w:color="auto" w:fill="auto"/>
-          </w:tcPr>
-          <w:p>
-            <w:pPr>
-              <w:pStyle w:val="Compact"/>
-              <w:rPr>
-                <w:rFonts w:ascii="Arial" w:hAnsi="Arial" w:cs="Arial"/>
-                <w:sz w:val="20"/>
-                <w:szCs w:val="20"/>
-              </w:rPr>
-            </w:pPr>
-            <w:r>
-              <w:rPr>
-                <w:rFonts w:ascii="Arial" w:hAnsi="Arial" w:cs="Arial"/>
-                <w:sz w:val="20"/>
-                <w:szCs w:val="20"/>
+          </w:tcPr>
+          <w:p>
+            <w:pPr>
+              <w:pStyle w:val="Compact"/>
+              <w:rPr>
+                <w:sz w:val="22"/>
+                <w:szCs w:val="22"/>
+              </w:rPr>
+            </w:pPr>
+            <w:r>
+              <w:rPr>
+                <w:sz w:val="22"/>
+                <w:szCs w:val="22"/>
               </w:rPr>
               <w:t>TRANSFERS</w:t>
             </w:r>
@@ -2009,22 +1759,19 @@
         <w:tc>
           <w:tcPr>
             <w:tcW w:w="0" w:type="auto"/>
-            <w:shd w:val="clear" w:color="auto" w:fill="auto"/>
-          </w:tcPr>
-          <w:p>
-            <w:pPr>
-              <w:pStyle w:val="Compact"/>
-              <w:rPr>
-                <w:rFonts w:ascii="Arial" w:hAnsi="Arial" w:cs="Arial"/>
-                <w:sz w:val="20"/>
-                <w:szCs w:val="20"/>
-              </w:rPr>
-            </w:pPr>
-            <w:r>
-              <w:rPr>
-                <w:rFonts w:ascii="Arial" w:hAnsi="Arial" w:cs="Arial"/>
-                <w:sz w:val="20"/>
-                <w:szCs w:val="20"/>
+          </w:tcPr>
+          <w:p>
+            <w:pPr>
+              <w:pStyle w:val="Compact"/>
+              <w:rPr>
+                <w:sz w:val="22"/>
+                <w:szCs w:val="22"/>
+              </w:rPr>
+            </w:pPr>
+            <w:r>
+              <w:rPr>
+                <w:sz w:val="22"/>
+                <w:szCs w:val="22"/>
               </w:rPr>
               <w:t>Descriptive</w:t>
             </w:r>
@@ -2033,22 +1780,19 @@
         <w:tc>
           <w:tcPr>
             <w:tcW w:w="0" w:type="auto"/>
-            <w:shd w:val="clear" w:color="auto" w:fill="auto"/>
-          </w:tcPr>
-          <w:p>
-            <w:pPr>
-              <w:pStyle w:val="Compact"/>
-              <w:rPr>
-                <w:rFonts w:ascii="Arial" w:hAnsi="Arial" w:cs="Arial"/>
-                <w:sz w:val="20"/>
-                <w:szCs w:val="20"/>
-              </w:rPr>
-            </w:pPr>
-            <w:r>
-              <w:rPr>
-                <w:rFonts w:ascii="Arial" w:hAnsi="Arial" w:cs="Arial"/>
-                <w:sz w:val="20"/>
-                <w:szCs w:val="20"/>
+          </w:tcPr>
+          <w:p>
+            <w:pPr>
+              <w:pStyle w:val="Compact"/>
+              <w:rPr>
+                <w:sz w:val="22"/>
+                <w:szCs w:val="22"/>
+              </w:rPr>
+            </w:pPr>
+            <w:r>
+              <w:rPr>
+                <w:sz w:val="22"/>
+                <w:szCs w:val="22"/>
               </w:rPr>
               <w:t>Hospital electronic health record databases</w:t>
             </w:r>
@@ -2059,11 +1803,12 @@
     <w:p>
       <w:pPr>
         <w:rPr>
-          <w:rFonts w:ascii="Arial" w:hAnsi="Arial" w:cs="Arial"/>
-          <w:sz w:val="20"/>
-          <w:szCs w:val="20"/>
+          <w:sz w:val="22"/>
+          <w:szCs w:val="22"/>
         </w:rPr>
       </w:pPr>
+      <w:bookmarkStart w:id="0" w:name="_GoBack"/>
+      <w:bookmarkEnd w:id="0"/>
     </w:p>
     <w:sectPr>
       <w:pgSz w:w="12240" w:h="15840"/>
@@ -2123,7 +1868,7 @@
   <w:abstractNum w:abstractNumId="0">
     <w:nsid w:val="E17F69BA"/>
     <w:multiLevelType w:val="multilevel"/>
-    <w:tmpl w:val="B6EACB2C"/>
+    <w:tmpl w:val="B3820DD8"/>
     <w:lvl w:ilvl="0">
       <w:numFmt w:val="bullet"/>
       <w:lvlText w:val=" "/>
@@ -2213,9 +1958,9 @@
     </w:lvl>
   </w:abstractNum>
   <w:abstractNum w:abstractNumId="1">
-    <w:nsid w:val="41BFD9BA"/>
+    <w:nsid w:val="7784CE8F"/>
     <w:multiLevelType w:val="multilevel"/>
-    <w:tmpl w:val="EC8EB18A"/>
+    <w:tmpl w:val="826E5018"/>
     <w:lvl w:ilvl="0">
       <w:numFmt w:val="bullet"/>
       <w:lvlText w:val=" "/>

</xml_diff>